<commit_message>
Update Team Noobcoder Documentation.docx
</commit_message>
<xml_diff>
--- a/Team Noobcoder Documentation.docx
+++ b/Team Noobcoder Documentation.docx
@@ -1153,69 +1153,57 @@
         </w:rPr>
         <w:t>Abstract</w:t>
       </w:r>
+      <w:r>
+        <w:t>—</w:t>
+      </w:r>
+      <w:bookmarkStart w:id="0" w:name="_Hlk65074932"/>
+      <w:r>
+        <w:t xml:space="preserve">This paper introduces </w:t>
+      </w:r>
+      <w:r>
+        <w:t>Smart Home System that includes four main components which are Smart Lamp, Smart Heating and Cooling, Smart Fire Alarm and lastly Smart Door Lock</w:t>
+      </w:r>
+      <w:r>
+        <w:t xml:space="preserve">. Source of the image and type of image also will be explained in this paper to make the reader more understand about </w:t>
+      </w:r>
+      <w:r>
+        <w:t>our</w:t>
+      </w:r>
+      <w:r>
+        <w:t xml:space="preserve"> </w:t>
+      </w:r>
+      <w:r>
+        <w:t xml:space="preserve">Smart Home System </w:t>
+      </w:r>
       <w:proofErr w:type="gramStart"/>
       <w:r>
-        <w:t>—</w:t>
-      </w:r>
-      <w:r>
-        <w:t xml:space="preserve">  </w:t>
-      </w:r>
-      <w:r>
-        <w:rPr>
-          <w:lang w:val="en-DE"/>
-        </w:rPr>
-        <w:t>This</w:t>
+        <w:t>works</w:t>
+      </w:r>
+      <w:r>
+        <w:t xml:space="preserve"> .</w:t>
       </w:r>
       <w:proofErr w:type="gramEnd"/>
       <w:r>
-        <w:rPr>
-          <w:lang w:val="en-DE"/>
-        </w:rPr>
-        <w:t xml:space="preserve"> paper introduces </w:t>
-      </w:r>
-      <w:r>
-        <w:t>Smart Home System that includes four main components which are Smart Lamp, Smart Heating and Cooling, Smart Fire Alarm and lastly Smart Door Lock</w:t>
-      </w:r>
-      <w:r>
-        <w:rPr>
-          <w:lang w:val="en-DE"/>
-        </w:rPr>
-        <w:t xml:space="preserve">. Source of the image and type of image also will be explained in this paper to make the reader more understand about </w:t>
-      </w:r>
-      <w:r>
-        <w:t>our</w:t>
-      </w:r>
-      <w:r>
-        <w:rPr>
-          <w:lang w:val="en-DE"/>
+        <w:t xml:space="preserve"> This article contains a few images and table to make the explanation more understandable.</w:t>
+      </w:r>
+      <w:r>
+        <w:rPr>
+          <w:i/>
+        </w:rPr>
+        <w:t xml:space="preserve">  Do</w:t>
+      </w:r>
+      <w:r>
+        <w:rPr>
+          <w:rFonts w:eastAsia="Times New Roman"/>
+          <w:i/>
         </w:rPr>
         <w:t xml:space="preserve"> </w:t>
       </w:r>
       <w:r>
-        <w:t xml:space="preserve">Smart Home System </w:t>
-      </w:r>
-      <w:proofErr w:type="gramStart"/>
-      <w:r>
-        <w:t>works</w:t>
-      </w:r>
-      <w:r>
-        <w:rPr>
-          <w:lang w:val="en-DE"/>
-        </w:rPr>
-        <w:t xml:space="preserve"> .</w:t>
-      </w:r>
-      <w:proofErr w:type="gramEnd"/>
-      <w:r>
-        <w:rPr>
-          <w:lang w:val="en-DE"/>
-        </w:rPr>
-        <w:t xml:space="preserve"> This article contains a few images and table to make the explanation more understandable.</w:t>
-      </w:r>
-      <w:r>
-        <w:rPr>
-          <w:i/>
-        </w:rPr>
-        <w:t xml:space="preserve">  Do</w:t>
+        <w:rPr>
+          <w:i/>
+        </w:rPr>
+        <w:t>Not</w:t>
       </w:r>
       <w:r>
         <w:rPr>
@@ -1228,7 +1216,7 @@
         <w:rPr>
           <w:i/>
         </w:rPr>
-        <w:t>Not</w:t>
+        <w:t>Use</w:t>
       </w:r>
       <w:r>
         <w:rPr>
@@ -1241,7 +1229,7 @@
         <w:rPr>
           <w:i/>
         </w:rPr>
-        <w:t>Use</w:t>
+        <w:t>Symbols,</w:t>
       </w:r>
       <w:r>
         <w:rPr>
@@ -1254,7 +1242,7 @@
         <w:rPr>
           <w:i/>
         </w:rPr>
-        <w:t>Symbols,</w:t>
+        <w:t>Special</w:t>
       </w:r>
       <w:r>
         <w:rPr>
@@ -1267,7 +1255,7 @@
         <w:rPr>
           <w:i/>
         </w:rPr>
-        <w:t>Special</w:t>
+        <w:t>Characters,</w:t>
       </w:r>
       <w:r>
         <w:rPr>
@@ -1278,423 +1266,451 @@
       </w:r>
       <w:r>
         <w:rPr>
-          <w:i/>
-        </w:rPr>
-        <w:t>Characters,</w:t>
-      </w:r>
-      <w:r>
-        <w:rPr>
           <w:rFonts w:eastAsia="Times New Roman"/>
           <w:i/>
         </w:rPr>
+        <w:t xml:space="preserve">Footnotes, </w:t>
+      </w:r>
+      <w:r>
+        <w:rPr>
+          <w:i/>
+        </w:rPr>
+        <w:t>or</w:t>
+      </w:r>
+      <w:r>
+        <w:rPr>
+          <w:rFonts w:eastAsia="Times New Roman"/>
+          <w:i/>
+        </w:rPr>
         <w:t xml:space="preserve"> </w:t>
       </w:r>
       <w:r>
         <w:rPr>
+          <w:i/>
+        </w:rPr>
+        <w:t>Math</w:t>
+      </w:r>
+      <w:r>
+        <w:rPr>
           <w:rFonts w:eastAsia="Times New Roman"/>
           <w:i/>
         </w:rPr>
-        <w:t xml:space="preserve">Footnotes, </w:t>
-      </w:r>
-      <w:r>
-        <w:rPr>
-          <w:i/>
-        </w:rPr>
-        <w:t>or</w:t>
+        <w:t xml:space="preserve"> </w:t>
+      </w:r>
+      <w:r>
+        <w:rPr>
+          <w:i/>
+        </w:rPr>
+        <w:t>in</w:t>
       </w:r>
       <w:r>
         <w:rPr>
           <w:rFonts w:eastAsia="Times New Roman"/>
           <w:i/>
         </w:rPr>
+        <w:t xml:space="preserve"> Paper </w:t>
+      </w:r>
+      <w:r>
+        <w:rPr>
+          <w:i/>
+        </w:rPr>
+        <w:t>Title</w:t>
+      </w:r>
+      <w:r>
+        <w:rPr>
+          <w:rFonts w:eastAsia="Times New Roman"/>
+          <w:i/>
+        </w:rPr>
+        <w:t xml:space="preserve"> o</w:t>
+      </w:r>
+      <w:r>
+        <w:rPr>
+          <w:i/>
+        </w:rPr>
+        <w:t>r</w:t>
+      </w:r>
+      <w:r>
+        <w:rPr>
+          <w:rFonts w:eastAsia="Times New Roman"/>
+          <w:i/>
+        </w:rPr>
         <w:t xml:space="preserve"> </w:t>
       </w:r>
       <w:r>
         <w:rPr>
           <w:i/>
         </w:rPr>
-        <w:t>Math</w:t>
-      </w:r>
-      <w:r>
-        <w:rPr>
-          <w:rFonts w:eastAsia="Times New Roman"/>
-          <w:i/>
-        </w:rPr>
+        <w:t>Abstract</w:t>
+      </w:r>
+      <w:r>
+        <w:t xml:space="preserve">. </w:t>
+      </w:r>
+      <w:r>
+        <w:rPr>
+          <w:iCs/>
+        </w:rPr>
+        <w:t>(</w:t>
+      </w:r>
+      <w:r>
+        <w:rPr>
+          <w:b w:val="0"/>
+          <w:i/>
+          <w:iCs/>
+        </w:rPr>
+        <w:t>Abstract</w:t>
+      </w:r>
+      <w:r>
+        <w:rPr>
+          <w:iCs/>
+        </w:rPr>
+        <w:t>)</w:t>
+      </w:r>
+    </w:p>
+    <w:p>
+      <w:pPr>
+        <w:pStyle w:val="Keywords"/>
+      </w:pPr>
+      <w:r>
+        <w:t>Keywords—</w:t>
+      </w:r>
+      <w:r>
+        <w:t>component</w:t>
+      </w:r>
+      <w:r>
+        <w:t>,</w:t>
+      </w:r>
+      <w:r>
+        <w:t xml:space="preserve"> formatting</w:t>
+      </w:r>
+      <w:r>
+        <w:t>,</w:t>
+      </w:r>
+      <w:r>
+        <w:t xml:space="preserve"> style</w:t>
+      </w:r>
+      <w:r>
+        <w:t>,</w:t>
+      </w:r>
+      <w:r>
+        <w:t xml:space="preserve"> styling</w:t>
+      </w:r>
+      <w:r>
+        <w:t>,</w:t>
+      </w:r>
+      <w:r>
+        <w:t xml:space="preserve"> insert (</w:t>
+      </w:r>
+      <w:r>
+        <w:rPr>
+          <w:b w:val="0"/>
+        </w:rPr>
+        <w:t>key words</w:t>
+      </w:r>
+      <w:r>
+        <w:t>)</w:t>
+      </w:r>
+    </w:p>
+    <w:bookmarkEnd w:id="0"/>
+    <w:p>
+      <w:pPr>
+        <w:pStyle w:val="berschrift1"/>
+      </w:pPr>
+      <w:r>
+        <w:t>Introduction (</w:t>
+      </w:r>
+      <w:r>
+        <w:rPr>
+          <w:rFonts w:eastAsia="MS Mincho"/>
+          <w:i/>
+        </w:rPr>
+        <w:t>Heading 1</w:t>
+      </w:r>
+      <w:r>
+        <w:t>)</w:t>
+      </w:r>
+    </w:p>
+    <w:p>
+      <w:pPr>
+        <w:pStyle w:val="Textkrper"/>
+      </w:pPr>
+      <w:r>
+        <w:t xml:space="preserve">This template, </w:t>
+      </w:r>
+      <w:r>
+        <w:t>modified</w:t>
+      </w:r>
+      <w:r>
+        <w:t xml:space="preserve"> in MS Word 200</w:t>
+      </w:r>
+      <w:r>
+        <w:rPr>
+          <w:lang w:val="en-US"/>
+        </w:rPr>
+        <w:t>7</w:t>
+      </w:r>
+      <w:r>
+        <w:t xml:space="preserve"> and saved as </w:t>
+      </w:r>
+      <w:r>
+        <w:rPr>
+          <w:lang w:val="en-US"/>
+        </w:rPr>
+        <w:t xml:space="preserve">a </w:t>
+      </w:r>
+      <w:r>
+        <w:t>“Word 97-200</w:t>
+      </w:r>
+      <w:r>
+        <w:t>3</w:t>
+      </w:r>
+      <w:r>
         <w:t xml:space="preserve"> </w:t>
       </w:r>
       <w:r>
         <w:rPr>
-          <w:i/>
-        </w:rPr>
-        <w:t>in</w:t>
-      </w:r>
-      <w:r>
-        <w:rPr>
-          <w:rFonts w:eastAsia="Times New Roman"/>
-          <w:i/>
-        </w:rPr>
-        <w:t xml:space="preserve"> Paper </w:t>
-      </w:r>
-      <w:r>
-        <w:rPr>
-          <w:i/>
-        </w:rPr>
-        <w:t>Title</w:t>
-      </w:r>
-      <w:r>
-        <w:rPr>
-          <w:rFonts w:eastAsia="Times New Roman"/>
-          <w:i/>
-        </w:rPr>
-        <w:t xml:space="preserve"> o</w:t>
-      </w:r>
-      <w:r>
-        <w:rPr>
-          <w:i/>
-        </w:rPr>
-        <w:t>r</w:t>
-      </w:r>
-      <w:r>
-        <w:rPr>
-          <w:rFonts w:eastAsia="Times New Roman"/>
-          <w:i/>
-        </w:rPr>
+          <w:lang w:val="en-US"/>
+        </w:rPr>
+        <w:t>Document</w:t>
+      </w:r>
+      <w:r>
+        <w:t>” for the PC, provides authors with most of the formatting specifications needed for preparing electronic versions of their papers. All standard paper components have been specified for three reasons: (1) ease of use when formatting individual papers, (2) automatic compliance to electronic requirements that facilitate the concurrent or later production of electronic products, and (3) conformity of style throughout a conference proceedings. Margins, column widths, line spacing, and type styles are built-in; examples of the type styles are provided throughout this document and are identified in italic type, within parentheses, following the example. Some components, such as multi-leveled equations, graphics, and tables are not prescribed, although the various table text styles are provided. The formatter will need to create these components, incorporating the applicable criteria that follow.</w:t>
+      </w:r>
+    </w:p>
+    <w:p>
+      <w:pPr>
+        <w:pStyle w:val="berschrift1"/>
+      </w:pPr>
+      <w:r>
+        <w:t>Ease of Use</w:t>
+      </w:r>
+    </w:p>
+    <w:p>
+      <w:pPr>
+        <w:pStyle w:val="berschrift2"/>
+      </w:pPr>
+      <w:r>
+        <w:t xml:space="preserve">Selecting a </w:t>
+      </w:r>
+      <w:r>
+        <w:t>Template</w:t>
+      </w:r>
+      <w:r>
+        <w:t xml:space="preserve"> (Heading 2)</w:t>
+      </w:r>
+    </w:p>
+    <w:p>
+      <w:pPr>
+        <w:pStyle w:val="Textkrper"/>
+      </w:pPr>
+      <w:r>
+        <w:t xml:space="preserve">First, confirm that you have the correct template for your paper size. This template has been tailored for output on the </w:t>
+      </w:r>
+      <w:r>
+        <w:rPr>
+          <w:lang w:val="en-US"/>
+        </w:rPr>
+        <w:t>A4</w:t>
+      </w:r>
+      <w:r>
+        <w:t xml:space="preserve"> paper size. If you are using </w:t>
+      </w:r>
+      <w:r>
+        <w:rPr>
+          <w:lang w:val="en-US"/>
+        </w:rPr>
+        <w:t>US letter</w:t>
+      </w:r>
+      <w:r>
+        <w:t>-sized paper, please close this</w:t>
+      </w:r>
+      <w:r>
+        <w:t xml:space="preserve"> file and download the </w:t>
+      </w:r>
+      <w:r>
+        <w:rPr>
+          <w:lang w:val="en-US"/>
+        </w:rPr>
+        <w:t xml:space="preserve">Microsoft Word, Letter </w:t>
+      </w:r>
+      <w:r>
+        <w:t>file</w:t>
+      </w:r>
+      <w:r>
+        <w:t>.</w:t>
+      </w:r>
+    </w:p>
+    <w:p>
+      <w:pPr>
+        <w:pStyle w:val="berschrift2"/>
+      </w:pPr>
+      <w:r>
+        <w:t>Maintaining the Integrity of the Specifications</w:t>
+      </w:r>
+    </w:p>
+    <w:p>
+      <w:pPr>
+        <w:pStyle w:val="Textkrper"/>
+      </w:pPr>
+      <w:r>
+        <w:t xml:space="preserve">The template is used to format your paper and style the text. All margins, column widths, line spaces, and text fonts are prescribed; please do not alter them. You may note </w:t>
+      </w:r>
+      <w:r>
+        <w:t>peculiarities. For example, the head margin in this template measures proportionately more than is customary. This measurement and others are deliberate, using specifications that anticipate your paper as one part of the entire proceedings, and not as an independent document. Please do not revise any of the current designations.</w:t>
+      </w:r>
+    </w:p>
+    <w:p>
+      <w:pPr>
+        <w:pStyle w:val="berschrift1"/>
+      </w:pPr>
+      <w:r>
+        <w:t xml:space="preserve">Prepare Your Paper </w:t>
+      </w:r>
+      <w:r>
+        <w:t>Before</w:t>
+      </w:r>
+      <w:r>
+        <w:t xml:space="preserve"> Styling</w:t>
+      </w:r>
+    </w:p>
+    <w:p>
+      <w:pPr>
+        <w:pStyle w:val="Textkrper"/>
+        <w:rPr>
+          <w:lang w:val="en-US"/>
+        </w:rPr>
+      </w:pPr>
+      <w:r>
+        <w:t>Before</w:t>
+      </w:r>
+      <w:r>
+        <w:t xml:space="preserve"> you begin to format your paper, first write and save the content as a separate text file. </w:t>
+      </w:r>
+      <w:r>
+        <w:rPr>
+          <w:lang w:val="en-US"/>
+        </w:rPr>
+        <w:t>Complete all content and organizational editing before formatting. Please note sections A-D below for more information on proofreading, spelling and grammar.</w:t>
+      </w:r>
+    </w:p>
+    <w:p>
+      <w:pPr>
+        <w:pStyle w:val="Textkrper"/>
+      </w:pPr>
+      <w:r>
+        <w:t>Keep your text and graphic files separate until after the text has been formatted and styled. Do not use hard tabs, and limit use of hard returns to only one return at the end of a paragraph. Do not add any kind of pagination anywhere in the paper. Do not number text heads-the template will do that for you.</w:t>
+      </w:r>
+    </w:p>
+    <w:p>
+      <w:pPr>
+        <w:pStyle w:val="berschrift2"/>
+      </w:pPr>
+      <w:r>
+        <w:t>Abbreviations</w:t>
+      </w:r>
+      <w:r>
+        <w:t xml:space="preserve"> and Acronyms</w:t>
+      </w:r>
+    </w:p>
+    <w:p>
+      <w:pPr>
+        <w:pStyle w:val="Textkrper"/>
+      </w:pPr>
+      <w:r>
+        <w:t xml:space="preserve">Define abbreviations and acronyms the first time they are used in the text, even after they have been defined in the abstract. Abbreviations such as IEEE, SI, MKS, CGS, </w:t>
+      </w:r>
+      <w:proofErr w:type="spellStart"/>
+      <w:r>
+        <w:t>sc</w:t>
+      </w:r>
+      <w:proofErr w:type="spellEnd"/>
+      <w:r>
+        <w:t xml:space="preserve">, dc, and </w:t>
+      </w:r>
+      <w:proofErr w:type="spellStart"/>
+      <w:r>
+        <w:t>rms</w:t>
+      </w:r>
+      <w:proofErr w:type="spellEnd"/>
+      <w:r>
+        <w:t xml:space="preserve"> do not have to be defined. Do not use abbreviations in the title or heads unless they are unavoidable.</w:t>
+      </w:r>
+    </w:p>
+    <w:p>
+      <w:pPr>
+        <w:pStyle w:val="berschrift2"/>
+      </w:pPr>
+      <w:r>
+        <w:t>Units</w:t>
+      </w:r>
+    </w:p>
+    <w:p>
+      <w:pPr>
+        <w:pStyle w:val="bulletlist"/>
+      </w:pPr>
+      <w:r>
+        <w:t xml:space="preserve">Use </w:t>
+      </w:r>
+      <w:r>
+        <w:t>either</w:t>
+      </w:r>
+      <w:r>
+        <w:t xml:space="preserve"> SI (MKS) or CGS as primary units. (SI units are encouraged.) English units may be used as secondary units (in parentheses). An exception would be the use of English units as identifiers in trade, such as “3.5-inch disk drive”.</w:t>
+      </w:r>
+    </w:p>
+    <w:p>
+      <w:pPr>
+        <w:pStyle w:val="bulletlist"/>
+      </w:pPr>
+      <w:r>
+        <w:t xml:space="preserve">Avoid combining SI and CGS units, such as current in </w:t>
+      </w:r>
+      <w:proofErr w:type="spellStart"/>
+      <w:r>
+        <w:t>amperes</w:t>
+      </w:r>
+      <w:proofErr w:type="spellEnd"/>
+      <w:r>
+        <w:t xml:space="preserve"> and </w:t>
+      </w:r>
+      <w:proofErr w:type="spellStart"/>
+      <w:r>
+        <w:t>magnetic</w:t>
+      </w:r>
+      <w:proofErr w:type="spellEnd"/>
+      <w:r>
         <w:t xml:space="preserve"> </w:t>
       </w:r>
-      <w:r>
-        <w:rPr>
-          <w:i/>
-        </w:rPr>
-        <w:t>Abstract</w:t>
-      </w:r>
-      <w:r>
-        <w:t xml:space="preserve">. </w:t>
-      </w:r>
-      <w:r>
-        <w:rPr>
-          <w:iCs/>
-        </w:rPr>
-        <w:t>(</w:t>
-      </w:r>
-      <w:r>
-        <w:rPr>
-          <w:b w:val="0"/>
-          <w:i/>
-          <w:iCs/>
-        </w:rPr>
-        <w:t>Abstract</w:t>
-      </w:r>
-      <w:r>
-        <w:rPr>
-          <w:iCs/>
-        </w:rPr>
-        <w:t>)</w:t>
-      </w:r>
-    </w:p>
-    <w:p>
-      <w:pPr>
-        <w:pStyle w:val="Keywords"/>
-      </w:pPr>
-      <w:r>
-        <w:t>Keywords—</w:t>
-      </w:r>
-      <w:r>
-        <w:t>component</w:t>
-      </w:r>
-      <w:r>
-        <w:t>,</w:t>
-      </w:r>
-      <w:r>
-        <w:t xml:space="preserve"> formatting</w:t>
-      </w:r>
-      <w:r>
-        <w:t>,</w:t>
-      </w:r>
-      <w:r>
-        <w:t xml:space="preserve"> style</w:t>
-      </w:r>
-      <w:r>
-        <w:t>,</w:t>
-      </w:r>
-      <w:r>
-        <w:t xml:space="preserve"> styling</w:t>
-      </w:r>
-      <w:r>
-        <w:t>,</w:t>
-      </w:r>
-      <w:r>
-        <w:t xml:space="preserve"> insert (</w:t>
-      </w:r>
-      <w:r>
-        <w:rPr>
-          <w:b w:val="0"/>
-        </w:rPr>
-        <w:t>key words</w:t>
-      </w:r>
-      <w:r>
-        <w:t>)</w:t>
-      </w:r>
-    </w:p>
-    <w:p>
-      <w:pPr>
-        <w:pStyle w:val="Heading1"/>
-      </w:pPr>
-      <w:r>
-        <w:t>Introduction (</w:t>
-      </w:r>
-      <w:r>
-        <w:rPr>
-          <w:rFonts w:eastAsia="MS Mincho"/>
-          <w:i/>
-        </w:rPr>
-        <w:t>Heading 1</w:t>
-      </w:r>
-      <w:r>
-        <w:t>)</w:t>
-      </w:r>
-    </w:p>
-    <w:p>
-      <w:pPr>
-        <w:pStyle w:val="BodyText"/>
-      </w:pPr>
-      <w:r>
-        <w:t xml:space="preserve">This template, </w:t>
-      </w:r>
-      <w:r>
-        <w:t>modified</w:t>
-      </w:r>
-      <w:r>
-        <w:t xml:space="preserve"> in MS Word 200</w:t>
-      </w:r>
-      <w:r>
-        <w:rPr>
-          <w:lang w:val="en-US"/>
-        </w:rPr>
-        <w:t>7</w:t>
-      </w:r>
-      <w:r>
-        <w:t xml:space="preserve"> and saved as </w:t>
-      </w:r>
-      <w:r>
-        <w:rPr>
-          <w:lang w:val="en-US"/>
-        </w:rPr>
-        <w:t xml:space="preserve">a </w:t>
-      </w:r>
-      <w:r>
-        <w:t>“Word 97-200</w:t>
-      </w:r>
-      <w:r>
-        <w:t>3</w:t>
-      </w:r>
+      <w:proofErr w:type="spellStart"/>
+      <w:r>
+        <w:t>field</w:t>
+      </w:r>
+      <w:proofErr w:type="spellEnd"/>
+      <w:r>
+        <w:t xml:space="preserve"> in </w:t>
+      </w:r>
+      <w:proofErr w:type="spellStart"/>
+      <w:r>
+        <w:t>oersteds</w:t>
+      </w:r>
+      <w:proofErr w:type="spellEnd"/>
+      <w:r>
+        <w:t>. This often leads to confusion because equations do not balance dimensionally. If you must use mixed units, clearly state the units for each quantity that you use in an equation.</w:t>
+      </w:r>
+    </w:p>
+    <w:p>
+      <w:pPr>
+        <w:pStyle w:val="bulletlist"/>
+      </w:pPr>
+      <w:r>
+        <w:t xml:space="preserve">Do not mix complete spellings and abbreviations of units: “Wb/m2” or “webers per square meter”, not “webers/m2”.  Spell out units when they appear in text: “. . . a </w:t>
+      </w:r>
+      <w:proofErr w:type="spellStart"/>
+      <w:r>
+        <w:t>few</w:t>
+      </w:r>
+      <w:proofErr w:type="spellEnd"/>
       <w:r>
         <w:t xml:space="preserve"> </w:t>
-      </w:r>
-      <w:r>
-        <w:rPr>
-          <w:lang w:val="en-US"/>
-        </w:rPr>
-        <w:t>Document</w:t>
-      </w:r>
-      <w:r>
-        <w:t>” for the PC, provides authors with most of the formatting specifications needed for preparing electronic versions of their papers. All standard paper components have been specified for three reasons: (1) ease of use when formatting individual papers, (2) automatic compliance to electronic requirements that facilitate the concurrent or later production of electronic products, and (3) conformity of style throughout a conference proceedings. Margins, column widths, line spacing, and type styles are built-in; examples of the type styles are provided throughout this document and are identified in italic type, within parentheses, following the example. Some components, such as multi-leveled equations, graphics, and tables are not prescribed, although the various table text styles are provided. The formatter will need to create these components, incorporating the applicable criteria that follow.</w:t>
-      </w:r>
-    </w:p>
-    <w:p>
-      <w:pPr>
-        <w:pStyle w:val="Heading1"/>
-      </w:pPr>
-      <w:r>
-        <w:t>Ease of Use</w:t>
-      </w:r>
-    </w:p>
-    <w:p>
-      <w:pPr>
-        <w:pStyle w:val="Heading2"/>
-      </w:pPr>
-      <w:r>
-        <w:t xml:space="preserve">Selecting a </w:t>
-      </w:r>
-      <w:r>
-        <w:t>Template</w:t>
-      </w:r>
-      <w:r>
-        <w:t xml:space="preserve"> (Heading 2)</w:t>
-      </w:r>
-    </w:p>
-    <w:p>
-      <w:pPr>
-        <w:pStyle w:val="BodyText"/>
-      </w:pPr>
-      <w:r>
-        <w:t xml:space="preserve">First, confirm that you have the correct template for your paper size. This template has been tailored for output on the </w:t>
-      </w:r>
-      <w:r>
-        <w:rPr>
-          <w:lang w:val="en-US"/>
-        </w:rPr>
-        <w:t>A4</w:t>
-      </w:r>
-      <w:r>
-        <w:t xml:space="preserve"> paper size. If you are using </w:t>
-      </w:r>
-      <w:r>
-        <w:rPr>
-          <w:lang w:val="en-US"/>
-        </w:rPr>
-        <w:t>US letter</w:t>
-      </w:r>
-      <w:r>
-        <w:t>-sized paper, please close this</w:t>
-      </w:r>
-      <w:r>
-        <w:t xml:space="preserve"> file and download the </w:t>
-      </w:r>
-      <w:r>
-        <w:rPr>
-          <w:lang w:val="en-US"/>
-        </w:rPr>
-        <w:t xml:space="preserve">Microsoft Word, Letter </w:t>
-      </w:r>
-      <w:r>
-        <w:t>file</w:t>
-      </w:r>
-      <w:r>
-        <w:t>.</w:t>
-      </w:r>
-    </w:p>
-    <w:p>
-      <w:pPr>
-        <w:pStyle w:val="Heading2"/>
-      </w:pPr>
-      <w:r>
-        <w:t>Maintaining the Integrity of the Specifications</w:t>
-      </w:r>
-    </w:p>
-    <w:p>
-      <w:pPr>
-        <w:pStyle w:val="BodyText"/>
-      </w:pPr>
-      <w:r>
-        <w:t xml:space="preserve">The template is used to format your paper and style the text. All margins, column widths, line spaces, and text fonts are prescribed; please do not alter them. You may note </w:t>
-      </w:r>
-      <w:r>
-        <w:t>peculiarities. For example, the head margin in this template measures proportionately more than is customary. This measurement and others are deliberate, using specifications that anticipate your paper as one part of the entire proceedings, and not as an independent document. Please do not revise any of the current designations.</w:t>
-      </w:r>
-    </w:p>
-    <w:p>
-      <w:pPr>
-        <w:pStyle w:val="Heading1"/>
-      </w:pPr>
-      <w:r>
-        <w:t xml:space="preserve">Prepare Your Paper </w:t>
-      </w:r>
-      <w:r>
-        <w:t>Before</w:t>
-      </w:r>
-      <w:r>
-        <w:t xml:space="preserve"> Styling</w:t>
-      </w:r>
-    </w:p>
-    <w:p>
-      <w:pPr>
-        <w:pStyle w:val="BodyText"/>
-        <w:rPr>
-          <w:lang w:val="en-US"/>
-        </w:rPr>
-      </w:pPr>
-      <w:r>
-        <w:t>Before</w:t>
-      </w:r>
-      <w:r>
-        <w:t xml:space="preserve"> you begin to format your paper, first write and save the content as a separate text file. </w:t>
-      </w:r>
-      <w:r>
-        <w:rPr>
-          <w:lang w:val="en-US"/>
-        </w:rPr>
-        <w:t>Complete all content and organizational editing before formatting. Please note sections A-D below for more information on proofreading, spelling and grammar.</w:t>
-      </w:r>
-    </w:p>
-    <w:p>
-      <w:pPr>
-        <w:pStyle w:val="BodyText"/>
-      </w:pPr>
-      <w:r>
-        <w:t>Keep your text and graphic files separate until after the text has been formatted and styled. Do not use hard tabs, and limit use of hard returns to only one return at the end of a paragraph. Do not add any kind of pagination anywhere in the paper. Do not number text heads-the template will do that for you.</w:t>
-      </w:r>
-    </w:p>
-    <w:p>
-      <w:pPr>
-        <w:pStyle w:val="Heading2"/>
-      </w:pPr>
-      <w:r>
-        <w:t>Abbreviations</w:t>
-      </w:r>
-      <w:r>
-        <w:t xml:space="preserve"> and Acronyms</w:t>
-      </w:r>
-    </w:p>
-    <w:p>
-      <w:pPr>
-        <w:pStyle w:val="BodyText"/>
-      </w:pPr>
-      <w:r>
-        <w:t xml:space="preserve">Define abbreviations and acronyms the first time they are used in the text, even after they have been defined in the abstract. Abbreviations such as IEEE, SI, MKS, CGS, </w:t>
-      </w:r>
-      <w:proofErr w:type="spellStart"/>
-      <w:r>
-        <w:t>sc</w:t>
-      </w:r>
-      <w:proofErr w:type="spellEnd"/>
-      <w:r>
-        <w:t>, dc, and rms do not have to be defined. Do not use abbreviations in the title or heads unless they are unavoidable.</w:t>
-      </w:r>
-    </w:p>
-    <w:p>
-      <w:pPr>
-        <w:pStyle w:val="Heading2"/>
-      </w:pPr>
-      <w:r>
-        <w:t>Units</w:t>
-      </w:r>
-    </w:p>
-    <w:p>
-      <w:pPr>
-        <w:pStyle w:val="bulletlist"/>
-      </w:pPr>
-      <w:r>
-        <w:t xml:space="preserve">Use </w:t>
-      </w:r>
-      <w:r>
-        <w:t>either</w:t>
-      </w:r>
-      <w:r>
-        <w:t xml:space="preserve"> SI (MKS) or CGS as primary units. (SI units are encouraged.) English units may be used as secondary units (in parentheses). An exception would be the use of English units as identifiers in trade, such as “3.5-inch disk drive”.</w:t>
-      </w:r>
-    </w:p>
-    <w:p>
-      <w:pPr>
-        <w:pStyle w:val="bulletlist"/>
-      </w:pPr>
-      <w:r>
-        <w:t xml:space="preserve">Avoid combining SI and CGS units, such as current in amperes and magnetic field in </w:t>
-      </w:r>
-      <w:proofErr w:type="spellStart"/>
-      <w:r>
-        <w:t>oersteds</w:t>
-      </w:r>
-      <w:proofErr w:type="spellEnd"/>
-      <w:r>
-        <w:t>. This often leads to confusion because equations do not balance dimensionally. If you must use mixed units, clearly state the units for each quantity that you use in an equation.</w:t>
-      </w:r>
-    </w:p>
-    <w:p>
-      <w:pPr>
-        <w:pStyle w:val="bulletlist"/>
-      </w:pPr>
-      <w:r>
-        <w:t xml:space="preserve">Do not mix complete spellings and abbreviations of units: “Wb/m2” or “webers per square meter”, not “webers/m2”.  Spell out units when they appear in text: “. . . a few </w:t>
       </w:r>
       <w:proofErr w:type="spellStart"/>
       <w:r>
@@ -1738,535 +1754,2001 @@
     </w:p>
     <w:p>
       <w:pPr>
+        <w:pStyle w:val="berschrift2"/>
+      </w:pPr>
+      <w:r>
+        <w:lastRenderedPageBreak/>
+        <w:t>Smart Home Fire Alarm System</w:t>
+      </w:r>
+    </w:p>
+    <w:p>
+      <w:pPr>
+        <w:pStyle w:val="Textkrper"/>
+        <w:rPr>
+          <w:lang w:val="en-US"/>
+        </w:rPr>
+      </w:pPr>
+      <w:r>
+        <w:rPr>
+          <w:lang w:val="en-MY"/>
+        </w:rPr>
+        <w:t>F</w:t>
+      </w:r>
+      <w:r>
+        <w:rPr>
+          <w:lang w:val="en-MY"/>
+        </w:rPr>
+        <w:t>ires</w:t>
+      </w:r>
+      <w:r>
+        <w:t xml:space="preserve"> </w:t>
+      </w:r>
+      <w:r>
+        <w:rPr>
+          <w:lang w:val="en-MY"/>
+        </w:rPr>
+        <w:t>a</w:t>
+      </w:r>
+      <w:r>
+        <w:rPr>
+          <w:lang w:val="en-MY"/>
+        </w:rPr>
+        <w:t>lmost always</w:t>
+      </w:r>
+      <w:r>
+        <w:t xml:space="preserve"> </w:t>
+      </w:r>
+      <w:proofErr w:type="spellStart"/>
+      <w:r>
+        <w:t>occur</w:t>
+      </w:r>
+      <w:proofErr w:type="spellEnd"/>
+      <w:r>
+        <w:t xml:space="preserve"> in </w:t>
+      </w:r>
+      <w:proofErr w:type="spellStart"/>
+      <w:r>
+        <w:t>homes</w:t>
+      </w:r>
+      <w:proofErr w:type="spellEnd"/>
+      <w:r>
+        <w:t xml:space="preserve"> </w:t>
+      </w:r>
+      <w:r>
+        <w:rPr>
+          <w:lang w:val="en-MY"/>
+        </w:rPr>
+        <w:t>i</w:t>
+      </w:r>
+      <w:r>
+        <w:rPr>
+          <w:lang w:val="en-MY"/>
+        </w:rPr>
+        <w:t>n consequence of</w:t>
+      </w:r>
+      <w:r>
+        <w:t xml:space="preserve"> </w:t>
+      </w:r>
+      <w:proofErr w:type="spellStart"/>
+      <w:r>
+        <w:t>carelessness</w:t>
+      </w:r>
+      <w:proofErr w:type="spellEnd"/>
+      <w:r>
+        <w:t xml:space="preserve"> and </w:t>
+      </w:r>
+      <w:proofErr w:type="spellStart"/>
+      <w:r>
+        <w:t>changes</w:t>
+      </w:r>
+      <w:proofErr w:type="spellEnd"/>
+      <w:r>
+        <w:t xml:space="preserve"> in environmental </w:t>
+      </w:r>
+      <w:proofErr w:type="spellStart"/>
+      <w:r>
+        <w:t>conditions</w:t>
+      </w:r>
+      <w:proofErr w:type="spellEnd"/>
+      <w:r>
+        <w:rPr>
+          <w:lang w:val="en-MY"/>
+        </w:rPr>
+        <w:t xml:space="preserve">. </w:t>
+      </w:r>
+      <w:r>
+        <w:rPr>
+          <w:lang w:val="en-US"/>
+        </w:rPr>
+        <w:t>That is why f</w:t>
+      </w:r>
+      <w:r>
+        <w:rPr>
+          <w:lang w:val="en-US"/>
+        </w:rPr>
+        <w:t>ire safety is one of the major concerns for a safe home environment.</w:t>
+      </w:r>
+      <w:r>
+        <w:rPr>
+          <w:lang w:val="en-US"/>
+        </w:rPr>
+        <w:t xml:space="preserve"> </w:t>
+      </w:r>
+      <w:r>
+        <w:rPr>
+          <w:lang w:val="en-US"/>
+        </w:rPr>
+        <w:t>In recent years, fire detection has become a very big issue, as it has caused severe damage including the loss of human lives</w:t>
+      </w:r>
+      <w:r>
+        <w:rPr>
+          <w:lang w:val="en-US"/>
+        </w:rPr>
+        <w:t xml:space="preserve">. </w:t>
+      </w:r>
+      <w:r>
+        <w:rPr>
+          <w:lang w:val="en-US"/>
+        </w:rPr>
+        <w:t>Sometimes, these incidents are more destructive when the fire spreads to the surroundings</w:t>
+      </w:r>
+      <w:r>
+        <w:rPr>
+          <w:lang w:val="en-US"/>
+        </w:rPr>
+        <w:t xml:space="preserve"> [2]</w:t>
+      </w:r>
+      <w:r>
+        <w:rPr>
+          <w:lang w:val="en-US"/>
+        </w:rPr>
+        <w:t>.</w:t>
+      </w:r>
+      <w:r>
+        <w:rPr>
+          <w:lang w:val="en-US"/>
+        </w:rPr>
+        <w:t xml:space="preserve"> In the present circumstances</w:t>
+      </w:r>
+      <w:r>
+        <w:rPr>
+          <w:lang w:val="en-MY"/>
+        </w:rPr>
+        <w:t>, fires can get out of control because people intend to save money rather than installing proper fire alarm systems.</w:t>
+      </w:r>
+    </w:p>
+    <w:p>
+      <w:pPr>
+        <w:pStyle w:val="Textkrper"/>
+        <w:rPr>
+          <w:lang w:val="en-US"/>
+        </w:rPr>
+      </w:pPr>
+      <w:r>
+        <w:rPr>
+          <w:lang w:val="en-MY"/>
+        </w:rPr>
+        <w:t>Study shows that, i</w:t>
+      </w:r>
+      <w:r>
+        <w:rPr>
+          <w:lang w:val="en-MY"/>
+        </w:rPr>
+        <w:t xml:space="preserve">n the United States, </w:t>
+      </w:r>
+      <w:r>
+        <w:rPr>
+          <w:lang w:val="en-MY"/>
+        </w:rPr>
+        <w:t>f</w:t>
+      </w:r>
+      <w:r>
+        <w:rPr>
+          <w:lang w:val="en-MY"/>
+        </w:rPr>
+        <w:t>ire is the fourth largest accidental killer behind motor vehicle accidents, falls, and drownings. It is also the disaster that families are mostly likely to experience. Over 80 percent of all fire deaths occur where people sleep, such as in homes or hotels. Most fires occur when people are likely to be less alert such as between midnight and morning. Approximately three-quarters of all fire fatalities occur in residential dwellings. On average</w:t>
+      </w:r>
+      <w:r>
+        <w:rPr>
+          <w:lang w:val="en-MY"/>
+        </w:rPr>
+        <w:t xml:space="preserve"> in the United States</w:t>
+      </w:r>
+      <w:r>
+        <w:rPr>
+          <w:lang w:val="en-MY"/>
+        </w:rPr>
+        <w:t>, fires kill nearly 5,500 Americans each year. Over 30,000 people are injured in fires annually</w:t>
+      </w:r>
+      <w:r>
+        <w:rPr>
+          <w:lang w:val="en-MY"/>
+        </w:rPr>
+        <w:t xml:space="preserve"> and </w:t>
+      </w:r>
+      <w:r>
+        <w:rPr>
+          <w:lang w:val="en-MY"/>
+        </w:rPr>
+        <w:t>someone dies in a fire every 40 minutes. Most often, victims are children or the elderly.</w:t>
+      </w:r>
+      <w:r>
+        <w:rPr>
+          <w:lang w:val="en-MY"/>
+        </w:rPr>
+        <w:t xml:space="preserve"> </w:t>
+      </w:r>
+      <w:r>
+        <w:rPr>
+          <w:lang w:val="en-MY"/>
+        </w:rPr>
+        <w:t>Approximately 1,300 senior citizens die in fires annually. Each year, fire causes over $2 billion worth of damage to homes</w:t>
+      </w:r>
+      <w:r>
+        <w:rPr>
+          <w:lang w:val="en-US"/>
+        </w:rPr>
+        <w:t xml:space="preserve"> </w:t>
+      </w:r>
+      <w:r>
+        <w:rPr>
+          <w:lang w:val="en-MY"/>
+        </w:rPr>
+        <w:t>[1].</w:t>
+      </w:r>
+      <w:r>
+        <w:rPr>
+          <w:lang w:val="en-US"/>
+        </w:rPr>
+        <w:t xml:space="preserve"> </w:t>
+      </w:r>
+    </w:p>
+    <w:p>
+      <w:pPr>
+        <w:pStyle w:val="Textkrper"/>
+        <w:rPr>
+          <w:lang w:val="en-US"/>
+        </w:rPr>
+      </w:pPr>
+      <w:r>
+        <w:rPr>
+          <w:lang w:val="en-MY"/>
+        </w:rPr>
+        <w:t xml:space="preserve">Protecting your family from fire requires advance planning for what to do if fire strikes. This includes the use of protective devices, usually smoke alarms, to provide early warning of fire, especially at night when they are most vulnerable. </w:t>
+      </w:r>
+    </w:p>
+    <w:p>
+      <w:pPr>
+        <w:pStyle w:val="Textkrper"/>
+        <w:rPr>
+          <w:lang w:val="en-US"/>
+        </w:rPr>
+      </w:pPr>
+      <w:r>
+        <w:rPr>
+          <w:lang w:val="en-US"/>
+        </w:rPr>
+        <w:t xml:space="preserve">Early detection of a fire event is an effective way to save lives and reduce property damage. To escape a fiery place and to </w:t>
+      </w:r>
+      <w:r>
+        <w:rPr>
+          <w:lang w:val="en-US"/>
+        </w:rPr>
+        <w:t>extinguish</w:t>
+      </w:r>
+      <w:r>
+        <w:rPr>
+          <w:lang w:val="en-US"/>
+        </w:rPr>
+        <w:t xml:space="preserve"> the fire source, the fire must be detected at its initial stage. The installation of a fire alarm system is the most convenient way to detect a fire early and avoid losses. A fire alarm system includes components operating together to detect and alarm people by visual and audio methods when smoke, fire, or other dangers are </w:t>
+      </w:r>
+      <w:r>
+        <w:rPr>
+          <w:lang w:val="en-US"/>
+        </w:rPr>
+        <w:t>occurred [2]</w:t>
+      </w:r>
+      <w:r>
+        <w:rPr>
+          <w:lang w:val="en-US"/>
+        </w:rPr>
+        <w:t xml:space="preserve">. It also can notify the fire department and control all the fire alarm devices in the area. </w:t>
+      </w:r>
+    </w:p>
+    <w:p>
+      <w:pPr>
+        <w:pStyle w:val="Textkrper"/>
+        <w:rPr>
+          <w:lang w:val="en-MY"/>
+        </w:rPr>
+      </w:pPr>
+      <w:r>
+        <w:rPr>
+          <w:lang w:val="en-US"/>
+        </w:rPr>
+        <w:t xml:space="preserve"> </w:t>
+      </w:r>
+      <w:r>
+        <w:rPr>
+          <w:lang w:val="en-US"/>
+        </w:rPr>
+        <w:t>Smoke detectors save lives and can help minimize property damage, but what happens when the alarm goes off when nobody is home?</w:t>
+      </w:r>
+      <w:r>
+        <w:rPr>
+          <w:lang w:val="en-US"/>
+        </w:rPr>
+        <w:t xml:space="preserve"> [3] </w:t>
+      </w:r>
+      <w:r>
+        <w:rPr>
+          <w:lang w:val="en-MY"/>
+        </w:rPr>
+        <w:t xml:space="preserve">In accordance </w:t>
+      </w:r>
+      <w:proofErr w:type="gramStart"/>
+      <w:r>
+        <w:rPr>
+          <w:lang w:val="en-MY"/>
+        </w:rPr>
+        <w:t>to</w:t>
+      </w:r>
+      <w:proofErr w:type="gramEnd"/>
+      <w:r>
+        <w:rPr>
+          <w:lang w:val="en-MY"/>
+        </w:rPr>
+        <w:t xml:space="preserve"> this problem, we have come out with </w:t>
+      </w:r>
+      <w:r>
+        <w:rPr>
+          <w:lang w:val="en-MY"/>
+        </w:rPr>
+        <w:t xml:space="preserve">Smart Fire </w:t>
+      </w:r>
+      <w:r>
+        <w:rPr>
+          <w:lang w:val="en-MY"/>
+        </w:rPr>
+        <w:t>Alarm</w:t>
+      </w:r>
+      <w:r>
+        <w:rPr>
+          <w:lang w:val="en-MY"/>
+        </w:rPr>
+        <w:t xml:space="preserve"> System with Automatic Water sprinkler</w:t>
+      </w:r>
+      <w:r>
+        <w:rPr>
+          <w:lang w:val="en-MY"/>
+        </w:rPr>
+        <w:t xml:space="preserve"> that</w:t>
+      </w:r>
+      <w:r>
+        <w:rPr>
+          <w:lang w:val="en-MY"/>
+        </w:rPr>
+        <w:t xml:space="preserve"> has been developed to solve the slow response i</w:t>
+      </w:r>
+      <w:r>
+        <w:rPr>
+          <w:lang w:val="en-MY"/>
+        </w:rPr>
+        <w:t xml:space="preserve">ssue of fire accidents. </w:t>
+      </w:r>
+      <w:r>
+        <w:rPr>
+          <w:lang w:val="en-MY"/>
+        </w:rPr>
+        <w:t>T</w:t>
+      </w:r>
+      <w:r>
+        <w:rPr>
+          <w:lang w:val="en-MY"/>
+        </w:rPr>
+        <w:t>he system reads the heat</w:t>
+      </w:r>
+      <w:r>
+        <w:rPr>
+          <w:lang w:val="en-MY"/>
+        </w:rPr>
+        <w:t xml:space="preserve"> </w:t>
+      </w:r>
+      <w:r>
+        <w:rPr>
+          <w:lang w:val="en-MY"/>
+        </w:rPr>
+        <w:t>and smoke data using IoT, analy</w:t>
+      </w:r>
+      <w:r>
+        <w:rPr>
+          <w:lang w:val="en-MY"/>
+        </w:rPr>
+        <w:t>s</w:t>
+      </w:r>
+      <w:r>
+        <w:rPr>
+          <w:lang w:val="en-MY"/>
+        </w:rPr>
+        <w:t>es these data, and then quickly triggers the automatic water sprinkler.</w:t>
+      </w:r>
+      <w:r>
+        <w:rPr>
+          <w:lang w:val="en-MY"/>
+        </w:rPr>
+        <w:t xml:space="preserve"> </w:t>
+      </w:r>
+      <w:r>
+        <w:rPr>
+          <w:lang w:val="en-MY"/>
+        </w:rPr>
+        <w:t>The inputs provide readings for the system to analy</w:t>
+      </w:r>
+      <w:r>
+        <w:rPr>
+          <w:lang w:val="en-MY"/>
+        </w:rPr>
+        <w:t>s</w:t>
+      </w:r>
+      <w:r>
+        <w:rPr>
+          <w:lang w:val="en-MY"/>
+        </w:rPr>
+        <w:t>e, such as sensors and Wi-Fi module that works as a transmitter for the sensor readings. Temperature</w:t>
+      </w:r>
+      <w:r>
+        <w:rPr>
+          <w:lang w:val="en-MY"/>
+        </w:rPr>
+        <w:t xml:space="preserve"> </w:t>
+      </w:r>
+      <w:r>
+        <w:rPr>
+          <w:lang w:val="en-MY"/>
+        </w:rPr>
+        <w:t xml:space="preserve">and </w:t>
+      </w:r>
+      <w:r>
+        <w:rPr>
+          <w:lang w:val="en-MY"/>
+        </w:rPr>
+        <w:t>gas</w:t>
+      </w:r>
+      <w:r>
+        <w:rPr>
+          <w:lang w:val="en-MY"/>
+        </w:rPr>
+        <w:t xml:space="preserve"> sensors are inputs</w:t>
+      </w:r>
+      <w:r>
+        <w:rPr>
+          <w:lang w:val="en-MY"/>
+        </w:rPr>
+        <w:t xml:space="preserve"> [5]</w:t>
+      </w:r>
+      <w:r>
+        <w:rPr>
+          <w:lang w:val="en-MY"/>
+        </w:rPr>
+        <w:t xml:space="preserve">. The readings from the inputs are displayed on the </w:t>
+      </w:r>
+      <w:r>
+        <w:rPr>
+          <w:lang w:val="en-MY"/>
+        </w:rPr>
+        <w:t>LCD</w:t>
+      </w:r>
+      <w:r>
+        <w:rPr>
+          <w:lang w:val="en-MY"/>
+        </w:rPr>
+        <w:t xml:space="preserve">. </w:t>
+      </w:r>
+    </w:p>
+    <w:p>
+      <w:pPr>
+        <w:pStyle w:val="Textkrper"/>
+        <w:rPr>
+          <w:lang w:val="en-MY"/>
+        </w:rPr>
+      </w:pPr>
+      <w:r>
+        <w:rPr>
+          <w:lang w:val="en-MY"/>
+        </w:rPr>
+        <w:t>Outputs like LED</w:t>
+      </w:r>
+      <w:r>
+        <w:rPr>
+          <w:lang w:val="en-MY"/>
+        </w:rPr>
+        <w:t xml:space="preserve"> </w:t>
+      </w:r>
+      <w:r>
+        <w:rPr>
+          <w:lang w:val="en-MY"/>
+        </w:rPr>
+        <w:t xml:space="preserve">and Buzzer indicate a fire. The water system is </w:t>
+      </w:r>
+      <w:r>
+        <w:rPr>
+          <w:lang w:val="en-MY"/>
+        </w:rPr>
+        <w:t xml:space="preserve">supplied </w:t>
+      </w:r>
+      <w:r>
+        <w:rPr>
+          <w:lang w:val="en-MY"/>
+        </w:rPr>
+        <w:t>with a 12V</w:t>
+      </w:r>
+      <w:r>
+        <w:rPr>
+          <w:lang w:val="en-MY"/>
+        </w:rPr>
+        <w:t xml:space="preserve"> </w:t>
+      </w:r>
+      <w:r>
+        <w:rPr>
+          <w:lang w:val="en-MY"/>
+        </w:rPr>
+        <w:t xml:space="preserve">water pump powered by Arduino and Controlled by a 5V relay. The sprinkler head is the outer of the water output. </w:t>
+      </w:r>
+      <w:r>
+        <w:rPr>
+          <w:lang w:val="en-MY"/>
+        </w:rPr>
+        <w:t xml:space="preserve"> </w:t>
+      </w:r>
+      <w:r>
+        <w:rPr>
+          <w:lang w:val="en-US"/>
+        </w:rPr>
+        <w:t>The alarm is also wired into the fire and smoke detectors and the sprinkler system. The alarm system itself is fault tolerant, has its own internal backup power supply, and is encased in a fireproof box</w:t>
+      </w:r>
+      <w:r>
+        <w:rPr>
+          <w:lang w:val="en-US"/>
+        </w:rPr>
+        <w:t xml:space="preserve"> [4] On account of this</w:t>
+      </w:r>
+      <w:r>
+        <w:rPr>
+          <w:lang w:val="en-MY"/>
+        </w:rPr>
+        <w:t xml:space="preserve">, </w:t>
+      </w:r>
+      <w:r>
+        <w:rPr>
+          <w:lang w:val="en-MY"/>
+        </w:rPr>
+        <w:t xml:space="preserve">our </w:t>
+      </w:r>
+      <w:r>
+        <w:rPr>
+          <w:lang w:val="en-MY"/>
+        </w:rPr>
+        <w:t xml:space="preserve">study's importance is to provide a low-cost fire alarm system considering the affordability, effectiveness, and responsiveness. </w:t>
+      </w:r>
+    </w:p>
+    <w:p>
+      <w:pPr>
+        <w:pStyle w:val="Textkrper"/>
+        <w:rPr>
+          <w:lang w:val="en-MY"/>
+        </w:rPr>
+      </w:pPr>
+    </w:p>
+    <w:p>
+      <w:pPr>
+        <w:pStyle w:val="Textkrper"/>
+        <w:ind w:firstLine="0"/>
+        <w:rPr>
+          <w:lang w:val="en-MY"/>
+        </w:rPr>
+      </w:pPr>
+      <w:r>
+        <w:rPr>
+          <w:noProof/>
+        </w:rPr>
+        <w:drawing>
+          <wp:inline distT="0" distB="0" distL="0" distR="0" wp14:anchorId="1AF1969F" wp14:editId="412C0EFA">
+            <wp:extent cx="3276600" cy="2177142"/>
+            <wp:effectExtent l="0" t="0" r="0" b="0"/>
+            <wp:docPr id="2" name="Grafik 2"/>
+            <wp:cNvGraphicFramePr>
+              <a:graphicFrameLocks xmlns:a="http://schemas.openxmlformats.org/drawingml/2006/main" noChangeAspect="1"/>
+            </wp:cNvGraphicFramePr>
+            <a:graphic xmlns:a="http://schemas.openxmlformats.org/drawingml/2006/main">
+              <a:graphicData uri="http://schemas.openxmlformats.org/drawingml/2006/picture">
+                <pic:pic xmlns:pic="http://schemas.openxmlformats.org/drawingml/2006/picture">
+                  <pic:nvPicPr>
+                    <pic:cNvPr id="0" name="Picture 1"/>
+                    <pic:cNvPicPr>
+                      <a:picLocks noChangeAspect="1" noChangeArrowheads="1"/>
+                    </pic:cNvPicPr>
+                  </pic:nvPicPr>
+                  <pic:blipFill>
+                    <a:blip r:embed="rId9" cstate="print">
+                      <a:extLst>
+                        <a:ext uri="{28A0092B-C50C-407E-A947-70E740481C1C}">
+                          <a14:useLocalDpi xmlns:a14="http://schemas.microsoft.com/office/drawing/2010/main" val="0"/>
+                        </a:ext>
+                      </a:extLst>
+                    </a:blip>
+                    <a:srcRect/>
+                    <a:stretch>
+                      <a:fillRect/>
+                    </a:stretch>
+                  </pic:blipFill>
+                  <pic:spPr bwMode="auto">
+                    <a:xfrm>
+                      <a:off x="0" y="0"/>
+                      <a:ext cx="3306880" cy="2197261"/>
+                    </a:xfrm>
+                    <a:prstGeom prst="rect">
+                      <a:avLst/>
+                    </a:prstGeom>
+                    <a:noFill/>
+                    <a:ln>
+                      <a:noFill/>
+                    </a:ln>
+                  </pic:spPr>
+                </pic:pic>
+              </a:graphicData>
+            </a:graphic>
+          </wp:inline>
+        </w:drawing>
+      </w:r>
+    </w:p>
+    <w:p>
+      <w:pPr>
+        <w:pStyle w:val="figurecaption"/>
+      </w:pPr>
+      <w:r>
+        <w:t xml:space="preserve">Figure above shows the class diagram for the Smart Fire Alarm System. </w:t>
+      </w:r>
+    </w:p>
+    <w:p>
+      <w:pPr>
+        <w:pStyle w:val="Textkrper"/>
+        <w:rPr>
+          <w:lang w:val="en-MY"/>
+        </w:rPr>
+      </w:pPr>
+      <w:r>
+        <w:rPr>
+          <w:lang w:val="en-MY"/>
+        </w:rPr>
+        <w:t>As we can see, there are seven main components connected to the main Smart Home System and the components are</w:t>
+      </w:r>
+      <w:r>
+        <w:rPr>
+          <w:lang w:val="en-MY"/>
+        </w:rPr>
+        <w:t>:</w:t>
+      </w:r>
+    </w:p>
+    <w:p>
+      <w:pPr>
+        <w:pStyle w:val="Textkrper"/>
+        <w:numPr>
+          <w:ilvl w:val="0"/>
+          <w:numId w:val="25"/>
+        </w:numPr>
+        <w:rPr>
+          <w:lang w:val="en-MY"/>
+        </w:rPr>
+      </w:pPr>
+      <w:r>
+        <w:rPr>
+          <w:lang w:val="en-MY"/>
+        </w:rPr>
+        <w:t>Smoke detector</w:t>
+      </w:r>
+    </w:p>
+    <w:p>
+      <w:pPr>
+        <w:pStyle w:val="Textkrper"/>
+        <w:numPr>
+          <w:ilvl w:val="0"/>
+          <w:numId w:val="25"/>
+        </w:numPr>
+        <w:rPr>
+          <w:lang w:val="en-MY"/>
+        </w:rPr>
+      </w:pPr>
+      <w:r>
+        <w:rPr>
+          <w:lang w:val="en-MY"/>
+        </w:rPr>
+        <w:t>Heater (which also includes temperature sensor)</w:t>
+      </w:r>
+    </w:p>
+    <w:p>
+      <w:pPr>
+        <w:pStyle w:val="Textkrper"/>
+        <w:numPr>
+          <w:ilvl w:val="0"/>
+          <w:numId w:val="25"/>
+        </w:numPr>
+        <w:rPr>
+          <w:lang w:val="en-MY"/>
+        </w:rPr>
+      </w:pPr>
+      <w:r>
+        <w:rPr>
+          <w:lang w:val="en-MY"/>
+        </w:rPr>
+        <w:t>Water sprinkler</w:t>
+      </w:r>
+    </w:p>
+    <w:p>
+      <w:pPr>
+        <w:pStyle w:val="Textkrper"/>
+        <w:numPr>
+          <w:ilvl w:val="0"/>
+          <w:numId w:val="25"/>
+        </w:numPr>
+        <w:rPr>
+          <w:lang w:val="en-MY"/>
+        </w:rPr>
+      </w:pPr>
+      <w:r>
+        <w:rPr>
+          <w:lang w:val="en-MY"/>
+        </w:rPr>
+        <w:t>Screen (LCD)</w:t>
+      </w:r>
+    </w:p>
+    <w:p>
+      <w:pPr>
+        <w:pStyle w:val="Textkrper"/>
+        <w:numPr>
+          <w:ilvl w:val="0"/>
+          <w:numId w:val="25"/>
+        </w:numPr>
+        <w:rPr>
+          <w:lang w:val="en-MY"/>
+        </w:rPr>
+      </w:pPr>
+      <w:r>
+        <w:rPr>
+          <w:lang w:val="en-MY"/>
+        </w:rPr>
+        <w:t>Window</w:t>
+      </w:r>
+    </w:p>
+    <w:p>
+      <w:pPr>
+        <w:pStyle w:val="Textkrper"/>
+        <w:numPr>
+          <w:ilvl w:val="0"/>
+          <w:numId w:val="25"/>
+        </w:numPr>
+        <w:rPr>
+          <w:lang w:val="en-MY"/>
+        </w:rPr>
+      </w:pPr>
+      <w:r>
+        <w:rPr>
+          <w:lang w:val="en-MY"/>
+        </w:rPr>
+        <w:t>Sound system</w:t>
+      </w:r>
+    </w:p>
+    <w:p>
+      <w:pPr>
+        <w:pStyle w:val="Textkrper"/>
+        <w:numPr>
+          <w:ilvl w:val="0"/>
+          <w:numId w:val="25"/>
+        </w:numPr>
+        <w:rPr>
+          <w:lang w:val="en-MY"/>
+        </w:rPr>
+      </w:pPr>
+      <w:r>
+        <w:rPr>
+          <w:lang w:val="en-MY"/>
+        </w:rPr>
+        <w:t>Door</w:t>
+      </w:r>
+    </w:p>
+    <w:p>
+      <w:pPr>
         <w:pStyle w:val="bulletlist"/>
-      </w:pPr>
-      <w:r>
+        <w:numPr>
+          <w:ilvl w:val="0"/>
+          <w:numId w:val="0"/>
+        </w:numPr>
+        <w:ind w:left="288"/>
+        <w:rPr>
+          <w:lang w:val="en-US"/>
+        </w:rPr>
+      </w:pPr>
+      <w:r>
+        <w:rPr>
+          <w:lang w:val="en-MY"/>
+        </w:rPr>
+        <w:t xml:space="preserve"> </w:t>
+      </w:r>
+      <w:r>
+        <w:rPr>
+          <w:lang w:val="en-MY"/>
+        </w:rPr>
+        <w:t xml:space="preserve">    </w:t>
+      </w:r>
+      <w:r>
+        <w:t>A</w:t>
+      </w:r>
+      <w:r>
+        <w:rPr>
+          <w:lang w:val="en-MY"/>
+        </w:rPr>
+        <w:t>l</w:t>
+      </w:r>
+      <w:r>
+        <w:rPr>
+          <w:lang w:val="en-MY"/>
+        </w:rPr>
+        <w:t xml:space="preserve">l </w:t>
+      </w:r>
+      <w:r>
+        <w:rPr>
+          <w:lang w:val="en-MY"/>
+        </w:rPr>
+        <w:t>of</w:t>
+      </w:r>
+      <w:r>
+        <w:rPr>
+          <w:lang w:val="en-MY"/>
+        </w:rPr>
+        <w:t xml:space="preserve"> </w:t>
+      </w:r>
+      <w:r>
+        <w:rPr>
+          <w:lang w:val="en-MY"/>
+        </w:rPr>
+        <w:t>t</w:t>
+      </w:r>
+      <w:r>
+        <w:rPr>
+          <w:lang w:val="en-MY"/>
+        </w:rPr>
+        <w:t>h</w:t>
+      </w:r>
+      <w:r>
+        <w:rPr>
+          <w:lang w:val="en-MY"/>
+        </w:rPr>
+        <w:t xml:space="preserve">e stated components will respond </w:t>
+      </w:r>
+      <w:r>
+        <w:rPr>
+          <w:lang w:val="en-MY"/>
+        </w:rPr>
+        <w:t xml:space="preserve">or react correspondingly to the surroundings and perform their respective functions based on the situation. </w:t>
+      </w:r>
+      <w:r>
+        <w:rPr>
+          <w:lang w:val="en-US"/>
+        </w:rPr>
+        <w:t>The concept is simple</w:t>
+      </w:r>
+      <w:r>
+        <w:rPr>
+          <w:lang w:val="en-US"/>
+        </w:rPr>
+        <w:t>, a</w:t>
+      </w:r>
+      <w:r>
+        <w:rPr>
+          <w:lang w:val="en-US"/>
+        </w:rPr>
+        <w:t xml:space="preserve"> </w:t>
+      </w:r>
+      <w:r>
+        <w:rPr>
+          <w:lang w:val="en-US"/>
+        </w:rPr>
+        <w:t xml:space="preserve">fire </w:t>
+      </w:r>
+      <w:r>
+        <w:rPr>
+          <w:lang w:val="en-US"/>
+        </w:rPr>
+        <w:t xml:space="preserve">alarm </w:t>
+      </w:r>
+      <w:r>
+        <w:rPr>
+          <w:lang w:val="en-US"/>
+        </w:rPr>
+        <w:t xml:space="preserve">system </w:t>
+      </w:r>
+      <w:r>
+        <w:rPr>
+          <w:lang w:val="en-US"/>
+        </w:rPr>
+        <w:t xml:space="preserve">that tells </w:t>
+      </w:r>
+      <w:r>
+        <w:rPr>
+          <w:lang w:val="en-US"/>
+        </w:rPr>
+        <w:t xml:space="preserve">us that </w:t>
+      </w:r>
+      <w:r>
+        <w:rPr>
+          <w:lang w:val="en-US"/>
+        </w:rPr>
+        <w:t>there</w:t>
+      </w:r>
+      <w:r>
+        <w:rPr>
+          <w:lang w:val="en-US"/>
+        </w:rPr>
+        <w:t xml:space="preserve"> is</w:t>
+      </w:r>
+      <w:r>
+        <w:rPr>
+          <w:lang w:val="en-US"/>
+        </w:rPr>
+        <w:t xml:space="preserve"> a fire nearby is great, but </w:t>
+      </w:r>
+      <w:r>
+        <w:rPr>
+          <w:lang w:val="en-US"/>
+        </w:rPr>
+        <w:t>the ones</w:t>
+      </w:r>
+      <w:r>
+        <w:rPr>
+          <w:lang w:val="en-US"/>
+        </w:rPr>
+        <w:t xml:space="preserve"> that tells</w:t>
+      </w:r>
+      <w:r>
+        <w:rPr>
+          <w:lang w:val="en-US"/>
+        </w:rPr>
+        <w:t xml:space="preserve"> us that</w:t>
+      </w:r>
+      <w:r>
+        <w:rPr>
+          <w:lang w:val="en-US"/>
+        </w:rPr>
+        <w:t xml:space="preserve"> there</w:t>
+      </w:r>
+      <w:r>
+        <w:rPr>
+          <w:lang w:val="en-US"/>
+        </w:rPr>
+        <w:t xml:space="preserve"> is</w:t>
+      </w:r>
+      <w:r>
+        <w:rPr>
+          <w:lang w:val="en-US"/>
+        </w:rPr>
+        <w:t xml:space="preserve"> a fire</w:t>
+      </w:r>
+      <w:r>
+        <w:rPr>
+          <w:lang w:val="en-US"/>
+        </w:rPr>
+        <w:t xml:space="preserve"> and reacts upon the fire in immediate effect is undoubtedly even better.</w:t>
+      </w:r>
+    </w:p>
+    <w:p>
+      <w:pPr>
+        <w:pStyle w:val="bulletlist"/>
+        <w:numPr>
+          <w:ilvl w:val="0"/>
+          <w:numId w:val="0"/>
+        </w:numPr>
+        <w:ind w:left="288"/>
+        <w:rPr>
+          <w:lang w:val="en-US"/>
+        </w:rPr>
+      </w:pPr>
+      <w:r>
+        <w:rPr>
+          <w:lang w:val="en-US"/>
+        </w:rPr>
+        <w:t xml:space="preserve">    </w:t>
+      </w:r>
+      <w:r>
+        <w:rPr>
+          <w:lang w:val="en-US"/>
+        </w:rPr>
+        <w:t>We know that e</w:t>
+      </w:r>
+      <w:r>
+        <w:rPr>
+          <w:lang w:val="en-US"/>
+        </w:rPr>
+        <w:t xml:space="preserve">ach component of a </w:t>
+      </w:r>
+      <w:r>
+        <w:rPr>
+          <w:lang w:val="en-US"/>
+        </w:rPr>
+        <w:t xml:space="preserve">smart </w:t>
+      </w:r>
+      <w:r>
+        <w:rPr>
+          <w:lang w:val="en-US"/>
+        </w:rPr>
+        <w:t>home system is designed to be used in a specific location</w:t>
+      </w:r>
+      <w:r>
+        <w:rPr>
+          <w:lang w:val="en-US"/>
+        </w:rPr>
+        <w:t xml:space="preserve">. </w:t>
+      </w:r>
+      <w:r>
+        <w:rPr>
+          <w:lang w:val="en-US"/>
+        </w:rPr>
+        <w:t>In the following par</w:t>
+      </w:r>
+      <w:r>
+        <w:rPr>
+          <w:lang w:val="en-US"/>
+        </w:rPr>
+        <w:t>ts</w:t>
+      </w:r>
+      <w:r>
+        <w:rPr>
+          <w:lang w:val="en-US"/>
+        </w:rPr>
+        <w:t>, </w:t>
+      </w:r>
+      <w:r>
+        <w:rPr>
+          <w:lang w:val="en-US"/>
+        </w:rPr>
+        <w:t>we</w:t>
+      </w:r>
+      <w:r>
+        <w:rPr>
+          <w:lang w:val="en-US"/>
+        </w:rPr>
+        <w:t xml:space="preserve"> will </w:t>
+      </w:r>
+      <w:r>
+        <w:rPr>
+          <w:lang w:val="en-US"/>
+        </w:rPr>
+        <w:t xml:space="preserve">explore more on the components detail, </w:t>
+      </w:r>
+      <w:r>
+        <w:rPr>
+          <w:lang w:val="en-US"/>
+        </w:rPr>
+        <w:t>discover how smoke detectors</w:t>
+      </w:r>
+      <w:r>
+        <w:rPr>
+          <w:lang w:val="en-US"/>
+        </w:rPr>
+        <w:t xml:space="preserve"> </w:t>
+      </w:r>
+      <w:r>
+        <w:rPr>
+          <w:lang w:val="en-US"/>
+        </w:rPr>
+        <w:t>work and where they are located.</w:t>
+      </w:r>
+      <w:r>
+        <w:rPr>
+          <w:lang w:val="en-US"/>
+        </w:rPr>
+        <w:t xml:space="preserve"> </w:t>
+      </w:r>
+    </w:p>
+    <w:p>
+      <w:pPr>
+        <w:pStyle w:val="bulletlist"/>
+        <w:numPr>
+          <w:ilvl w:val="0"/>
+          <w:numId w:val="0"/>
+        </w:numPr>
+        <w:ind w:left="288"/>
+        <w:rPr>
+          <w:lang w:val="en-US"/>
+        </w:rPr>
+      </w:pPr>
+      <w:r>
+        <w:rPr>
+          <w:noProof/>
+        </w:rPr>
+        <w:drawing>
+          <wp:inline distT="0" distB="0" distL="0" distR="0" wp14:anchorId="52477605" wp14:editId="1A87788F">
+            <wp:extent cx="3089559" cy="1997529"/>
+            <wp:effectExtent l="0" t="0" r="0" b="3175"/>
+            <wp:docPr id="8" name="Grafik 8"/>
+            <wp:cNvGraphicFramePr>
+              <a:graphicFrameLocks xmlns:a="http://schemas.openxmlformats.org/drawingml/2006/main" noChangeAspect="1"/>
+            </wp:cNvGraphicFramePr>
+            <a:graphic xmlns:a="http://schemas.openxmlformats.org/drawingml/2006/main">
+              <a:graphicData uri="http://schemas.openxmlformats.org/drawingml/2006/picture">
+                <pic:pic xmlns:pic="http://schemas.openxmlformats.org/drawingml/2006/picture">
+                  <pic:nvPicPr>
+                    <pic:cNvPr id="0" name="Picture 8"/>
+                    <pic:cNvPicPr>
+                      <a:picLocks noChangeAspect="1" noChangeArrowheads="1"/>
+                    </pic:cNvPicPr>
+                  </pic:nvPicPr>
+                  <pic:blipFill>
+                    <a:blip r:embed="rId10" cstate="print">
+                      <a:extLst>
+                        <a:ext uri="{28A0092B-C50C-407E-A947-70E740481C1C}">
+                          <a14:useLocalDpi xmlns:a14="http://schemas.microsoft.com/office/drawing/2010/main" val="0"/>
+                        </a:ext>
+                      </a:extLst>
+                    </a:blip>
+                    <a:srcRect/>
+                    <a:stretch>
+                      <a:fillRect/>
+                    </a:stretch>
+                  </pic:blipFill>
+                  <pic:spPr bwMode="auto">
+                    <a:xfrm>
+                      <a:off x="0" y="0"/>
+                      <a:ext cx="3134197" cy="2026390"/>
+                    </a:xfrm>
+                    <a:prstGeom prst="rect">
+                      <a:avLst/>
+                    </a:prstGeom>
+                    <a:noFill/>
+                    <a:ln>
+                      <a:noFill/>
+                    </a:ln>
+                  </pic:spPr>
+                </pic:pic>
+              </a:graphicData>
+            </a:graphic>
+          </wp:inline>
+        </w:drawing>
+      </w:r>
+    </w:p>
+    <w:p>
+      <w:pPr>
+        <w:pStyle w:val="figurecaption"/>
+      </w:pPr>
+      <w:r>
+        <w:t xml:space="preserve">Figure above shows the state diagram for the Smart Fire Alarm System. </w:t>
+      </w:r>
+    </w:p>
+    <w:p>
+      <w:pPr>
+        <w:pStyle w:val="bulletlist"/>
+        <w:numPr>
+          <w:ilvl w:val="0"/>
+          <w:numId w:val="0"/>
+        </w:numPr>
+        <w:ind w:left="288"/>
+        <w:rPr>
+          <w:lang w:val="en-US"/>
+        </w:rPr>
+      </w:pPr>
+      <w:r>
+        <w:rPr>
+          <w:lang w:val="en-US"/>
+        </w:rPr>
         <w:lastRenderedPageBreak/>
-        <w:t xml:space="preserve">Use a zero before decimal points: “0.25”, not “.25”. Use “cm3”, not “cc”. </w:t>
-      </w:r>
-      <w:r>
-        <w:t>(</w:t>
-      </w:r>
-      <w:r>
-        <w:rPr>
-          <w:i/>
-          <w:iCs/>
-        </w:rPr>
-        <w:t>bullet list</w:t>
-      </w:r>
-      <w:r>
+        <w:t xml:space="preserve">    </w:t>
+      </w:r>
+      <w:r>
+        <w:rPr>
+          <w:lang w:val="en-US"/>
+        </w:rPr>
+        <w:t>House combustion is one of the main concerns for builders, designers, and property residents. Singular sensors were used for a long time in the event of detection of a fire, but these sensors cannot measure the amount of fire to alert the emergency response units. To address this problem,</w:t>
+      </w:r>
+      <w:r>
+        <w:rPr>
+          <w:lang w:val="en-US"/>
+        </w:rPr>
+        <w:t xml:space="preserve"> as stated earlier,</w:t>
+      </w:r>
+      <w:r>
+        <w:rPr>
+          <w:lang w:val="en-US"/>
+        </w:rPr>
+        <w:t xml:space="preserve"> this study </w:t>
+      </w:r>
+      <w:r>
+        <w:rPr>
+          <w:lang w:val="en-US"/>
+        </w:rPr>
+        <w:t xml:space="preserve">also </w:t>
+      </w:r>
+      <w:r>
+        <w:rPr>
+          <w:lang w:val="en-US"/>
+        </w:rPr>
+        <w:t xml:space="preserve">aims to implement a smart fire detection system that would not only detect the fire using integrated sensors but also alert property owners, emergency services, and local </w:t>
+      </w:r>
+      <w:r>
+        <w:rPr>
+          <w:lang w:val="en-US"/>
+        </w:rPr>
+        <w:t>fire department</w:t>
+      </w:r>
+      <w:r>
+        <w:rPr>
+          <w:lang w:val="en-US"/>
+        </w:rPr>
+        <w:t xml:space="preserve"> stations to protect lives and valuable assets simultaneously</w:t>
+      </w:r>
+      <w:r>
+        <w:rPr>
+          <w:lang w:val="en-US"/>
+        </w:rPr>
+        <w:t xml:space="preserve"> [5]</w:t>
+      </w:r>
+      <w:r>
+        <w:rPr>
+          <w:lang w:val="en-US"/>
+        </w:rPr>
+        <w:t xml:space="preserve">. </w:t>
+      </w:r>
+    </w:p>
+    <w:p>
+      <w:pPr>
+        <w:pStyle w:val="bulletlist"/>
+        <w:numPr>
+          <w:ilvl w:val="0"/>
+          <w:numId w:val="0"/>
+        </w:numPr>
+        <w:ind w:left="288"/>
+        <w:rPr>
+          <w:lang w:val="en-US"/>
+        </w:rPr>
+      </w:pPr>
+      <w:r>
+        <w:rPr>
+          <w:lang w:val="en-US"/>
+        </w:rPr>
+        <w:t xml:space="preserve">     </w:t>
+      </w:r>
+      <w:r>
+        <w:rPr>
+          <w:lang w:val="en-US"/>
+        </w:rPr>
+        <w:t>The proposed model in this paper employs different integrated detectors, such as heat and smoke detector. The signals from those detectors go through the system algorithm to check the fire's potentiality and then broadcast the predicted result to various parties using</w:t>
+      </w:r>
+      <w:r>
+        <w:rPr>
+          <w:lang w:val="en-US"/>
+        </w:rPr>
+        <w:t xml:space="preserve"> </w:t>
+      </w:r>
+      <w:r>
+        <w:rPr>
+          <w:lang w:val="en-US"/>
+        </w:rPr>
+        <w:t>Global System for Mobile Communications</w:t>
+      </w:r>
+      <w:r>
+        <w:rPr>
+          <w:lang w:val="en-US"/>
+        </w:rPr>
+        <w:t xml:space="preserve"> (</w:t>
+      </w:r>
+      <w:r>
+        <w:rPr>
+          <w:lang w:val="en-US"/>
+        </w:rPr>
+        <w:t>GSM</w:t>
+      </w:r>
+      <w:r>
+        <w:rPr>
+          <w:lang w:val="en-US"/>
+        </w:rPr>
         <w:t>)</w:t>
       </w:r>
-    </w:p>
-    <w:p>
-      <w:pPr>
-        <w:pStyle w:val="Heading2"/>
-      </w:pPr>
-      <w:r>
-        <w:t>Equations</w:t>
-      </w:r>
-    </w:p>
-    <w:p>
-      <w:pPr>
-        <w:pStyle w:val="BodyText"/>
-      </w:pPr>
-      <w:r>
-        <w:t>The equations are an exception to the prescribed specifications of this template. You will need to determine whether or not your equation should be typed using either the Times New Roman or the Symbol font (please no other font). To create multileveled equations, it may be necessary to treat the equation as a graphic and insert it into the text after your paper is styled.</w:t>
-      </w:r>
-    </w:p>
-    <w:p>
-      <w:pPr>
-        <w:pStyle w:val="BodyText"/>
-        <w:rPr>
-          <w:lang w:val="en-US"/>
-        </w:rPr>
-      </w:pPr>
-      <w:r>
-        <w:t>Number equations consecutively. Equation numbers, within parentheses, are to position flush right, as in (1), using a right tab stop. To make your equations more compact, you may use the solidus ( / ), the exp function, or appropriate exponents. Italicize Roman symbols for quantities and variables, but not Greek symbols. Use a long dash rather than a hyphen for a minus sign. Punctuate equations with commas or periods when they are part of a sentence, as in</w:t>
-      </w:r>
-      <w:r>
-        <w:rPr>
-          <w:lang w:val="en-US"/>
+      <w:r>
+        <w:rPr>
+          <w:lang w:val="en-US"/>
+        </w:rPr>
+        <w:t xml:space="preserve"> modem associated with the system.</w:t>
+      </w:r>
+      <w:r>
+        <w:rPr>
+          <w:lang w:val="en-US"/>
+        </w:rPr>
+        <w:t xml:space="preserve"> To get real-life data without putting human lives in danger, an IoT technology has been implemented to provide the fire department with the necessary data</w:t>
+      </w:r>
+      <w:r>
+        <w:rPr>
+          <w:lang w:val="en-US"/>
+        </w:rPr>
+        <w:t xml:space="preserve"> making</w:t>
+      </w:r>
+      <w:r>
+        <w:rPr>
+          <w:lang w:val="en-US"/>
+        </w:rPr>
+        <w:t xml:space="preserve"> this system more reliable. The experimental results showed the superiority of our model in terms of affordability, effectiveness, and responsiveness as the system uses the </w:t>
+      </w:r>
+      <w:proofErr w:type="spellStart"/>
+      <w:r>
+        <w:rPr>
+          <w:lang w:val="en-US"/>
+        </w:rPr>
+        <w:t>Ubidots</w:t>
+      </w:r>
+      <w:proofErr w:type="spellEnd"/>
+      <w:r>
+        <w:rPr>
+          <w:lang w:val="en-US"/>
+        </w:rPr>
+        <w:t xml:space="preserve"> platform, which makes the data exchange faster and reliable</w:t>
+      </w:r>
+      <w:r>
+        <w:rPr>
+          <w:lang w:val="en-US"/>
+        </w:rPr>
+        <w:t xml:space="preserve"> [5]</w:t>
+      </w:r>
+      <w:r>
+        <w:rPr>
+          <w:lang w:val="en-US"/>
+        </w:rPr>
+        <w:t>.</w:t>
+      </w:r>
+    </w:p>
+    <w:p>
+      <w:pPr>
+        <w:pStyle w:val="bulletlist"/>
+        <w:numPr>
+          <w:ilvl w:val="0"/>
+          <w:numId w:val="0"/>
+        </w:numPr>
+        <w:ind w:left="288"/>
+        <w:rPr>
+          <w:lang w:val="en-MY"/>
+        </w:rPr>
+      </w:pPr>
+      <w:r>
+        <w:rPr>
+          <w:lang w:val="en-US"/>
+        </w:rPr>
+        <w:t xml:space="preserve">     </w:t>
+      </w:r>
+      <w:r>
+        <w:rPr>
+          <w:lang w:val="en-MY"/>
+        </w:rPr>
+        <w:t>Location and material requirements consideration when designing a smart fire alarm system are</w:t>
+      </w:r>
+      <w:r>
+        <w:rPr>
+          <w:lang w:val="en-MY"/>
         </w:rPr>
         <w:t>:</w:t>
       </w:r>
     </w:p>
     <w:p>
       <w:pPr>
-        <w:pStyle w:val="equation"/>
-        <w:rPr>
-          <w:rFonts w:hint="eastAsia"/>
-        </w:rPr>
-      </w:pPr>
-      <w:r>
-        <w:tab/>
-      </w:r>
-      <w:r>
-        <w:rPr>
-          <w:rFonts w:ascii="Times New Roman" w:hAnsi="Times New Roman" w:cs="Times New Roman"/>
-          <w:i/>
+        <w:pStyle w:val="bulletlist"/>
+        <w:ind w:left="288"/>
+        <w:rPr>
+          <w:lang w:val="en-MY"/>
+        </w:rPr>
+      </w:pPr>
+      <w:r>
+        <w:rPr>
+          <w:lang w:val="en-MY"/>
+        </w:rPr>
+        <w:t>For all new home construction, fire alarm sensors must be powered by the home AC power electrical wiring. Although this overcomes the problem of neglecting to replace batteries on a periodic basis, there remains the problem of power outages that would also disable a fire warning sensor that uses the home wiring as a power source</w:t>
+      </w:r>
+      <w:r>
+        <w:rPr>
+          <w:lang w:val="en-MY"/>
+        </w:rPr>
+        <w:t xml:space="preserve"> [6].</w:t>
+      </w:r>
+    </w:p>
+    <w:p>
+      <w:pPr>
+        <w:pStyle w:val="bulletlist"/>
+        <w:ind w:left="288"/>
+        <w:rPr>
+          <w:lang w:val="en-MY"/>
+        </w:rPr>
+      </w:pPr>
+      <w:r>
+        <w:rPr>
+          <w:lang w:val="en-MY"/>
+        </w:rPr>
+        <w:t xml:space="preserve">For homes built prior to 1979, battery-powered smoke alarms are permissible. In newer dwellings, alarms must be powered by the electrical wiring. The problem with battery units is that people often neglect battery replacement. On the other hand, what good are wired-in smoke alarms if </w:t>
+      </w:r>
+      <w:r>
+        <w:rPr>
+          <w:lang w:val="en-MY"/>
+        </w:rPr>
+        <w:t>we</w:t>
+      </w:r>
+      <w:r>
+        <w:rPr>
+          <w:lang w:val="en-MY"/>
+        </w:rPr>
+        <w:t xml:space="preserve"> have an electrical fire accompanied by a power outage? The safest arrangement, therefore, is to install wired-in alarms equipped with battery backup.</w:t>
+      </w:r>
+      <w:r>
+        <w:rPr>
+          <w:lang w:val="en-MY"/>
+        </w:rPr>
+        <w:t xml:space="preserve"> </w:t>
+      </w:r>
+      <w:r>
+        <w:rPr>
+          <w:lang w:val="en-MY"/>
+        </w:rPr>
+        <w:t>Batteries feed the system as a back-up source while the primary Alternating Current (AC) source function</w:t>
+      </w:r>
+      <w:r>
+        <w:rPr>
+          <w:lang w:val="en-MY"/>
+        </w:rPr>
+        <w:t xml:space="preserve"> </w:t>
+      </w:r>
+      <w:r>
+        <w:rPr>
+          <w:lang w:val="en-MY"/>
+        </w:rPr>
+        <w:t>[6].</w:t>
+      </w:r>
+    </w:p>
+    <w:p>
+      <w:pPr>
+        <w:pStyle w:val="bulletlist"/>
+        <w:ind w:left="288"/>
+        <w:rPr>
+          <w:lang w:val="de-DE"/>
+        </w:rPr>
+      </w:pPr>
+      <w:r>
+        <w:rPr>
+          <w:lang w:val="en-MY"/>
+        </w:rPr>
+        <w:t>As to smoke alarm placement, requirements also vary according to the age of the dwelling. In older homes, most municipalities require alarms in the locations</w:t>
+      </w:r>
+      <w:r>
+        <w:rPr>
+          <w:lang w:val="en-MY"/>
+        </w:rPr>
+        <w:t xml:space="preserve"> of </w:t>
+      </w:r>
+      <w:r>
+        <w:rPr>
+          <w:lang w:val="en-MY"/>
+        </w:rPr>
+        <w:t>within</w:t>
+      </w:r>
+      <w:r>
+        <w:rPr>
+          <w:lang w:val="en-MY"/>
+        </w:rPr>
+        <w:t xml:space="preserve"> </w:t>
+      </w:r>
+      <w:proofErr w:type="gramStart"/>
+      <w:r>
+        <w:rPr>
+          <w:lang w:val="en-MY"/>
         </w:rPr>
         <w:t>a</w:t>
       </w:r>
       <w:r>
-        <w:t></w:t>
-      </w:r>
-      <w:r>
-        <w:t></w:t>
-      </w:r>
-      <w:r>
-        <w:t></w:t>
-      </w:r>
-      <w:r>
-        <w:rPr>
-          <w:rFonts w:ascii="Times New Roman" w:hAnsi="Times New Roman" w:cs="Times New Roman"/>
-          <w:i/>
-        </w:rPr>
-        <w:t>b</w:t>
-      </w:r>
-      <w:r>
-        <w:t></w:t>
-      </w:r>
-      <w:r>
-        <w:t></w:t>
-      </w:r>
-      <w:r>
-        <w:t></w:t>
-      </w:r>
-      <w:r>
-        <w:t></w:t>
-      </w:r>
-      <w:r>
-        <w:t></w:t>
-      </w:r>
-      <w:r>
-        <w:tab/>
-      </w:r>
-      <w:r>
-        <w:t></w:t>
-      </w:r>
-      <w:r>
-        <w:t></w:t>
-      </w:r>
-      <w:r>
-        <w:t></w:t>
-      </w:r>
-    </w:p>
-    <w:p>
-      <w:pPr>
-        <w:pStyle w:val="BodyText"/>
-      </w:pPr>
-      <w:r>
-        <w:t>Note that the equation is centered using a center tab stop. Be sure that the symbols in your equation have been defined before or immediately following the equation. Use “(1)”, not “Eq. (1)” or “equation (1)”, except at the beginning of a sentence: “Equation (1) is . . .”</w:t>
-      </w:r>
-    </w:p>
-    <w:p>
-      <w:pPr>
-        <w:pStyle w:val="Heading2"/>
-      </w:pPr>
-      <w:r>
-        <w:t>Some Common Mistakes</w:t>
+        <w:rPr>
+          <w:lang w:val="en-MY"/>
+        </w:rPr>
+        <w:t xml:space="preserve"> close proximity</w:t>
+      </w:r>
+      <w:proofErr w:type="gramEnd"/>
+      <w:r>
+        <w:rPr>
+          <w:lang w:val="en-MY"/>
+        </w:rPr>
+        <w:t xml:space="preserve"> to all bedroom entrances, on each stor</w:t>
+      </w:r>
+      <w:r>
+        <w:rPr>
+          <w:lang w:val="en-MY"/>
+        </w:rPr>
+        <w:t>e</w:t>
+      </w:r>
+      <w:r>
+        <w:rPr>
+          <w:lang w:val="en-MY"/>
+        </w:rPr>
+        <w:t xml:space="preserve">y of a multilevel home, and in basements. The latest standards, enacted in 1993, require that there be an additional alarm in each bedroom. </w:t>
+      </w:r>
+      <w:r>
+        <w:rPr>
+          <w:lang w:val="en-MY"/>
+        </w:rPr>
+        <w:t>Another practical location, although not required, is the garage</w:t>
+      </w:r>
+      <w:r>
+        <w:rPr>
+          <w:lang w:val="en-MY"/>
+        </w:rPr>
+        <w:t xml:space="preserve"> </w:t>
+      </w:r>
+      <w:r>
+        <w:rPr>
+          <w:lang w:val="en-MY"/>
+        </w:rPr>
+        <w:t>[6].</w:t>
       </w:r>
     </w:p>
     <w:p>
       <w:pPr>
         <w:pStyle w:val="bulletlist"/>
-      </w:pPr>
-      <w:r>
-        <w:t>The word “data” is plural, not singular.</w:t>
+        <w:numPr>
+          <w:ilvl w:val="0"/>
+          <w:numId w:val="0"/>
+        </w:numPr>
+        <w:ind w:left="288"/>
+        <w:rPr>
+          <w:lang w:val="en-MY"/>
+        </w:rPr>
+      </w:pPr>
+      <w:r>
+        <w:rPr>
+          <w:lang w:val="en-MY"/>
+        </w:rPr>
+        <w:t xml:space="preserve">    </w:t>
+      </w:r>
+      <w:r>
+        <w:rPr>
+          <w:lang w:val="en-MY"/>
+        </w:rPr>
+        <w:t xml:space="preserve">Next, we will go deeper </w:t>
+      </w:r>
+      <w:r>
+        <w:rPr>
+          <w:lang w:val="en-MY"/>
+        </w:rPr>
+        <w:t xml:space="preserve">on </w:t>
+      </w:r>
+      <w:r>
+        <w:rPr>
+          <w:lang w:val="en-MY"/>
+        </w:rPr>
+        <w:t xml:space="preserve">the </w:t>
+      </w:r>
+      <w:r>
+        <w:rPr>
+          <w:lang w:val="en-MY"/>
+        </w:rPr>
+        <w:t xml:space="preserve">explanation behind the </w:t>
+      </w:r>
+      <w:r>
+        <w:rPr>
+          <w:lang w:val="en-MY"/>
+        </w:rPr>
+        <w:t>state</w:t>
+      </w:r>
+      <w:r>
+        <w:rPr>
+          <w:lang w:val="en-MY"/>
+        </w:rPr>
+        <w:t xml:space="preserve"> machine</w:t>
+      </w:r>
+      <w:r>
+        <w:rPr>
+          <w:lang w:val="en-MY"/>
+        </w:rPr>
+        <w:t xml:space="preserve"> diagram</w:t>
+      </w:r>
+      <w:r>
+        <w:rPr>
+          <w:lang w:val="en-MY"/>
+        </w:rPr>
+        <w:t xml:space="preserve"> given in figure 2. Furthermore, t</w:t>
+      </w:r>
+      <w:r>
+        <w:rPr>
+          <w:lang w:val="en-MY"/>
+        </w:rPr>
+        <w:t>he basic implementation of the smart fire alarm</w:t>
+      </w:r>
+      <w:r>
+        <w:rPr>
+          <w:lang w:val="en-MY"/>
+        </w:rPr>
+        <w:t xml:space="preserve"> is </w:t>
+      </w:r>
+      <w:r>
+        <w:rPr>
+          <w:lang w:val="en-MY"/>
+        </w:rPr>
+        <w:t>reali</w:t>
+      </w:r>
+      <w:r>
+        <w:rPr>
+          <w:lang w:val="en-MY"/>
+        </w:rPr>
+        <w:t>s</w:t>
+      </w:r>
+      <w:r>
+        <w:rPr>
+          <w:lang w:val="en-MY"/>
+        </w:rPr>
+        <w:t>e</w:t>
+      </w:r>
+      <w:r>
+        <w:rPr>
+          <w:lang w:val="en-MY"/>
+        </w:rPr>
+        <w:t>d</w:t>
+      </w:r>
+      <w:r>
+        <w:rPr>
+          <w:lang w:val="en-MY"/>
+        </w:rPr>
+        <w:t xml:space="preserve"> by using the </w:t>
+      </w:r>
+      <w:proofErr w:type="spellStart"/>
+      <w:r>
+        <w:rPr>
+          <w:lang w:val="en-MY"/>
+        </w:rPr>
+        <w:t>Tinkercad</w:t>
+      </w:r>
+      <w:proofErr w:type="spellEnd"/>
+      <w:r>
+        <w:rPr>
+          <w:lang w:val="en-MY"/>
+        </w:rPr>
+        <w:t xml:space="preserve"> platform to take a glimpse</w:t>
+      </w:r>
+      <w:r>
+        <w:rPr>
+          <w:lang w:val="en-MY"/>
+        </w:rPr>
+        <w:t xml:space="preserve"> on</w:t>
+      </w:r>
+      <w:r>
+        <w:rPr>
+          <w:lang w:val="en-MY"/>
+        </w:rPr>
+        <w:t xml:space="preserve"> how the smart fire alarm really works in respective situations and conditions. To ease our understandings on the functionalities and responds of this system, we will use the approach with the help of illustration using some diagrams and pictures</w:t>
+      </w:r>
+      <w:r>
+        <w:rPr>
+          <w:lang w:val="en-MY"/>
+        </w:rPr>
+        <w:t xml:space="preserve"> which we will explain later. </w:t>
       </w:r>
     </w:p>
     <w:p>
       <w:pPr>
         <w:pStyle w:val="bulletlist"/>
-      </w:pPr>
-      <w:r>
-        <w:t xml:space="preserve">The subscript for the permeability of vacuum </w:t>
-      </w:r>
-      <w:r>
-        <w:rPr>
-          <w:rFonts w:ascii="Symbol" w:hAnsi="Symbol" w:cs="Symbol"/>
-          <w:i/>
-          <w:iCs/>
-          <w:snapToGrid w:val="0"/>
-        </w:rPr>
-        <w:t></w:t>
-      </w:r>
-      <w:r>
-        <w:rPr>
-          <w:vertAlign w:val="subscript"/>
-        </w:rPr>
-        <w:t>0</w:t>
-      </w:r>
-      <w:r>
-        <w:t>, and other common scientific constants, is zero with subscript formatting, not a lowercase letter “o”.</w:t>
+        <w:numPr>
+          <w:ilvl w:val="0"/>
+          <w:numId w:val="0"/>
+        </w:numPr>
+        <w:ind w:left="288"/>
+        <w:rPr>
+          <w:lang w:val="en-MY"/>
+        </w:rPr>
+      </w:pPr>
+      <w:r>
+        <w:rPr>
+          <w:lang w:val="en-MY"/>
+        </w:rPr>
+        <w:t xml:space="preserve">    Based on the state machine diagram in figure 2, we can see that there are two state which are Initial State and Burning State. The transition between the states only depends on the analogue value of the sensor. If the analogue value exceeds the sensor’s threshold value, it will go to the burning state where the action of opening the window and door, turning off the heater to reduce the surrounding temperature, turning on the water sprinkler and notify the fire department nearby. The other features of the system will be explained more afterwards using some snaps of photos during the simulation on </w:t>
+      </w:r>
+      <w:proofErr w:type="spellStart"/>
+      <w:r>
+        <w:rPr>
+          <w:lang w:val="en-MY"/>
+        </w:rPr>
+        <w:t>Tinkercad</w:t>
+      </w:r>
+      <w:proofErr w:type="spellEnd"/>
+      <w:r>
+        <w:rPr>
+          <w:lang w:val="en-MY"/>
+        </w:rPr>
+        <w:t>.</w:t>
       </w:r>
     </w:p>
     <w:p>
       <w:pPr>
         <w:pStyle w:val="bulletlist"/>
-      </w:pPr>
-      <w:r>
-        <w:t xml:space="preserve">In American </w:t>
-      </w:r>
-      <w:r>
-        <w:t>English, commas, semi</w:t>
-      </w:r>
-      <w:r>
-        <w:t>colons, periods, question and exclamation marks are located within quotation marks only when a complete thought or name is cited, such as a title or full quotation. When quotation marks are used, instead of a bold or italic typeface, to highlight a word or phrase, punctuation should appear outside of the quotation marks. A parenthetical phrase or statement at the end of a sentence is punctuated outside of the closing parenthesis (like this). (A parenthetical sentence is punctuated within the parentheses.)</w:t>
-      </w:r>
-    </w:p>
-    <w:p>
-      <w:pPr>
-        <w:pStyle w:val="bulletlist"/>
-      </w:pPr>
-      <w:r>
-        <w:t>A graph within a graph is an “inset”, not an “insert”. The word alternatively is preferred to the word “alternately” (unless you really mean something that alternates).</w:t>
-      </w:r>
-    </w:p>
-    <w:p>
-      <w:pPr>
-        <w:pStyle w:val="bulletlist"/>
-      </w:pPr>
-      <w:r>
-        <w:t>Do not use the word “essentially” to mean “approximately” or “effectively”.</w:t>
-      </w:r>
-    </w:p>
-    <w:p>
-      <w:pPr>
-        <w:pStyle w:val="bulletlist"/>
-      </w:pPr>
-      <w:r>
-        <w:t>In your paper title, if the words “that uses” can accurately replace the word “using”, capitalize the “u”; if not, keep using lower-cased.</w:t>
-      </w:r>
-    </w:p>
-    <w:p>
-      <w:pPr>
-        <w:pStyle w:val="bulletlist"/>
-      </w:pPr>
-      <w:r>
-        <w:t>Be aware of the different meanings of the homophones “affect” and “effect”, “complement” and “compliment”, “discreet” and “discrete”, “principal” and “principle”.</w:t>
-      </w:r>
-    </w:p>
-    <w:p>
-      <w:pPr>
-        <w:pStyle w:val="bulletlist"/>
-      </w:pPr>
-      <w:r>
-        <w:t>Do not confuse “imply” and “infer”.</w:t>
-      </w:r>
-    </w:p>
-    <w:p>
-      <w:pPr>
-        <w:pStyle w:val="bulletlist"/>
-      </w:pPr>
-      <w:r>
-        <w:t>The prefix “non” is not a word; it should be joined to the word it modifies, usually without a hyphen.</w:t>
-      </w:r>
-    </w:p>
-    <w:p>
-      <w:pPr>
-        <w:pStyle w:val="bulletlist"/>
-      </w:pPr>
-      <w:r>
-        <w:t>There is no period after the “et” in the Latin abbreviation “et al.”.</w:t>
-      </w:r>
-    </w:p>
-    <w:p>
-      <w:pPr>
-        <w:pStyle w:val="bulletlist"/>
-      </w:pPr>
-      <w:r>
-        <w:t>The abbreviation “i.e.” means “that is”, and the abbreviation “e.g.” means “for example”.</w:t>
-      </w:r>
-    </w:p>
-    <w:p>
-      <w:pPr>
-        <w:pStyle w:val="BodyText"/>
-      </w:pPr>
-      <w:r>
-        <w:t>An excellent style manual for science writers is [7].</w:t>
-      </w:r>
-    </w:p>
-    <w:p>
-      <w:pPr>
-        <w:pStyle w:val="Heading1"/>
-      </w:pPr>
-      <w:r>
-        <w:t xml:space="preserve">Using the </w:t>
-      </w:r>
-      <w:r>
-        <w:t>Template</w:t>
-      </w:r>
-    </w:p>
-    <w:p>
-      <w:pPr>
-        <w:pStyle w:val="BodyText"/>
-      </w:pPr>
-      <w:r>
-        <w:t>After the text edit has been completed, the paper is ready for the template. Duplicate the template file by using the Save As command, and use the naming convention prescribed by your conference for the name of your paper. In this newly created file, highlight all of the contents and import your prepared text file. You are now ready to style your paper; use the scroll down window on the left of the MS Word Formatting toolbar.</w:t>
-      </w:r>
-    </w:p>
-    <w:p>
-      <w:pPr>
-        <w:pStyle w:val="Heading2"/>
-      </w:pPr>
-      <w:r>
-        <w:t>Authors</w:t>
-      </w:r>
-      <w:r>
-        <w:t xml:space="preserve"> and Affiliations</w:t>
-      </w:r>
-    </w:p>
-    <w:p>
-      <w:pPr>
-        <w:pStyle w:val="BodyText"/>
-      </w:pPr>
-      <w:r>
-        <w:rPr>
-          <w:b/>
-        </w:rPr>
-        <w:t xml:space="preserve">The template is </w:t>
-      </w:r>
-      <w:r>
-        <w:rPr>
-          <w:b/>
-        </w:rPr>
-        <w:t>designed</w:t>
-      </w:r>
-      <w:r>
-        <w:rPr>
-          <w:b/>
-          <w:lang w:val="en-US"/>
-        </w:rPr>
-        <w:t xml:space="preserve"> for,</w:t>
-      </w:r>
-      <w:r>
-        <w:rPr>
-          <w:b/>
-        </w:rPr>
-        <w:t xml:space="preserve"> but not limited to</w:t>
-      </w:r>
-      <w:r>
-        <w:rPr>
-          <w:b/>
-          <w:lang w:val="en-US"/>
-        </w:rPr>
-        <w:t>,</w:t>
-      </w:r>
-      <w:r>
-        <w:rPr>
-          <w:b/>
-          <w:lang w:val="en-US"/>
+        <w:numPr>
+          <w:ilvl w:val="0"/>
+          <w:numId w:val="0"/>
+        </w:numPr>
+        <w:ind w:left="288"/>
+        <w:rPr>
+          <w:lang w:val="en-MY"/>
+        </w:rPr>
+      </w:pPr>
+      <w:r>
+        <w:rPr>
+          <w:lang w:val="en-MY"/>
+        </w:rPr>
+        <w:t xml:space="preserve">   </w:t>
+      </w:r>
+      <w:r>
+        <w:rPr>
+          <w:lang w:val="en-MY"/>
+        </w:rPr>
+        <w:t xml:space="preserve">Subsequently, the implementation of the circuit below does not really imply all the detailed components that were supposed to be in the system itself, but rather an adaptation of a simple circuit </w:t>
+      </w:r>
+      <w:r>
+        <w:rPr>
+          <w:lang w:val="en-MY"/>
+        </w:rPr>
+        <w:t>sample aims for a clearer interpretation of the system implementation.</w:t>
+      </w:r>
+    </w:p>
+    <w:p>
+      <w:pPr>
+        <w:pStyle w:val="Textkrper"/>
+        <w:ind w:firstLine="0"/>
+      </w:pPr>
+      <w:r>
+        <w:t> </w:t>
+      </w:r>
+      <w:r>
+        <w:rPr>
+          <w:noProof/>
+        </w:rPr>
+        <w:drawing>
+          <wp:inline distT="0" distB="0" distL="0" distR="0" wp14:anchorId="5A28B826" wp14:editId="672D7E77">
+            <wp:extent cx="3089910" cy="1719942"/>
+            <wp:effectExtent l="0" t="0" r="0" b="0"/>
+            <wp:docPr id="3" name="Grafik 3"/>
+            <wp:cNvGraphicFramePr>
+              <a:graphicFrameLocks xmlns:a="http://schemas.openxmlformats.org/drawingml/2006/main" noChangeAspect="1"/>
+            </wp:cNvGraphicFramePr>
+            <a:graphic xmlns:a="http://schemas.openxmlformats.org/drawingml/2006/main">
+              <a:graphicData uri="http://schemas.openxmlformats.org/drawingml/2006/picture">
+                <pic:pic xmlns:pic="http://schemas.openxmlformats.org/drawingml/2006/picture">
+                  <pic:nvPicPr>
+                    <pic:cNvPr id="0" name="Picture 6"/>
+                    <pic:cNvPicPr>
+                      <a:picLocks noChangeAspect="1" noChangeArrowheads="1"/>
+                    </pic:cNvPicPr>
+                  </pic:nvPicPr>
+                  <pic:blipFill>
+                    <a:blip r:embed="rId11">
+                      <a:extLst>
+                        <a:ext uri="{28A0092B-C50C-407E-A947-70E740481C1C}">
+                          <a14:useLocalDpi xmlns:a14="http://schemas.microsoft.com/office/drawing/2010/main" val="0"/>
+                        </a:ext>
+                      </a:extLst>
+                    </a:blip>
+                    <a:srcRect/>
+                    <a:stretch>
+                      <a:fillRect/>
+                    </a:stretch>
+                  </pic:blipFill>
+                  <pic:spPr bwMode="auto">
+                    <a:xfrm>
+                      <a:off x="0" y="0"/>
+                      <a:ext cx="3114635" cy="1733705"/>
+                    </a:xfrm>
+                    <a:prstGeom prst="rect">
+                      <a:avLst/>
+                    </a:prstGeom>
+                    <a:noFill/>
+                    <a:ln>
+                      <a:noFill/>
+                    </a:ln>
+                  </pic:spPr>
+                </pic:pic>
+              </a:graphicData>
+            </a:graphic>
+          </wp:inline>
+        </w:drawing>
+      </w:r>
+    </w:p>
+    <w:p>
+      <w:pPr>
+        <w:pStyle w:val="figurecaption"/>
+      </w:pPr>
+      <w:r>
+        <w:t xml:space="preserve">Figure above shows the example simple circuit for the Smart Fire Alarm System when no burning is detected. </w:t>
+      </w:r>
+    </w:p>
+    <w:p>
+      <w:pPr>
+        <w:pStyle w:val="figurecaption"/>
+        <w:numPr>
+          <w:ilvl w:val="0"/>
+          <w:numId w:val="0"/>
+        </w:numPr>
+        <w:rPr>
+          <w:sz w:val="20"/>
+          <w:szCs w:val="20"/>
+        </w:rPr>
+      </w:pPr>
+      <w:r>
+        <w:rPr>
+          <w:sz w:val="20"/>
+          <w:szCs w:val="20"/>
+        </w:rPr>
+        <w:t xml:space="preserve">    Notice that when there is no fire or burning detected in any area of the smart home, the LCD screen displays “All Clear” and the green LED is turned on meanwhilst the red LED and the buzzer stayed turn off. </w:t>
+      </w:r>
+    </w:p>
+    <w:p>
+      <w:pPr>
+        <w:pStyle w:val="Textkrper"/>
+        <w:ind w:firstLine="0"/>
+      </w:pPr>
+      <w:r>
+        <w:rPr>
+          <w:noProof/>
+        </w:rPr>
+        <w:drawing>
+          <wp:inline distT="0" distB="0" distL="0" distR="0" wp14:anchorId="57599450" wp14:editId="229BAF49">
+            <wp:extent cx="3089910" cy="1779814"/>
+            <wp:effectExtent l="0" t="0" r="0" b="0"/>
+            <wp:docPr id="4" name="Grafik 4"/>
+            <wp:cNvGraphicFramePr>
+              <a:graphicFrameLocks xmlns:a="http://schemas.openxmlformats.org/drawingml/2006/main" noChangeAspect="1"/>
+            </wp:cNvGraphicFramePr>
+            <a:graphic xmlns:a="http://schemas.openxmlformats.org/drawingml/2006/main">
+              <a:graphicData uri="http://schemas.openxmlformats.org/drawingml/2006/picture">
+                <pic:pic xmlns:pic="http://schemas.openxmlformats.org/drawingml/2006/picture">
+                  <pic:nvPicPr>
+                    <pic:cNvPr id="0" name="Picture 8"/>
+                    <pic:cNvPicPr>
+                      <a:picLocks noChangeAspect="1" noChangeArrowheads="1"/>
+                    </pic:cNvPicPr>
+                  </pic:nvPicPr>
+                  <pic:blipFill>
+                    <a:blip r:embed="rId12">
+                      <a:extLst>
+                        <a:ext uri="{28A0092B-C50C-407E-A947-70E740481C1C}">
+                          <a14:useLocalDpi xmlns:a14="http://schemas.microsoft.com/office/drawing/2010/main" val="0"/>
+                        </a:ext>
+                      </a:extLst>
+                    </a:blip>
+                    <a:srcRect/>
+                    <a:stretch>
+                      <a:fillRect/>
+                    </a:stretch>
+                  </pic:blipFill>
+                  <pic:spPr bwMode="auto">
+                    <a:xfrm>
+                      <a:off x="0" y="0"/>
+                      <a:ext cx="3096547" cy="1783637"/>
+                    </a:xfrm>
+                    <a:prstGeom prst="rect">
+                      <a:avLst/>
+                    </a:prstGeom>
+                    <a:noFill/>
+                    <a:ln>
+                      <a:noFill/>
+                    </a:ln>
+                  </pic:spPr>
+                </pic:pic>
+              </a:graphicData>
+            </a:graphic>
+          </wp:inline>
+        </w:drawing>
+      </w:r>
+    </w:p>
+    <w:p>
+      <w:pPr>
+        <w:pStyle w:val="figurecaption"/>
+      </w:pPr>
+      <w:r>
+        <w:t xml:space="preserve">Figure above shows the example simple circuit for the Smart Fire Alarm System when there is fire detected. </w:t>
+      </w:r>
+    </w:p>
+    <w:p>
+      <w:pPr>
+        <w:pStyle w:val="figurecaption"/>
+        <w:numPr>
+          <w:ilvl w:val="0"/>
+          <w:numId w:val="0"/>
+        </w:numPr>
+        <w:rPr>
+          <w:sz w:val="20"/>
+          <w:szCs w:val="20"/>
+        </w:rPr>
+      </w:pPr>
+      <w:r>
+        <w:rPr>
+          <w:sz w:val="20"/>
+          <w:szCs w:val="20"/>
+        </w:rPr>
+        <w:t xml:space="preserve">    Meanwhile, when there is fire or burning detected in any area of the smart home, the LCD screen will be displaying “Evacuate” and the green LED will turn off. Subsequently, the red LED will turn on and the buzzer will play sound to indicate there is emergency or wake the home owner up in case that the inhabitants are sleeping, </w:t>
+      </w:r>
+      <w:r>
+        <w:rPr>
+          <w:sz w:val="20"/>
+          <w:szCs w:val="20"/>
+          <w:lang w:val="en-MY"/>
+        </w:rPr>
+        <w:t xml:space="preserve">since most </w:t>
+      </w:r>
+      <w:r>
+        <w:rPr>
+          <w:sz w:val="20"/>
+          <w:szCs w:val="20"/>
+          <w:lang w:val="en-MY"/>
+        </w:rPr>
+        <w:t>fire deaths occur where people sleep</w:t>
+      </w:r>
+      <w:r>
+        <w:rPr>
+          <w:sz w:val="20"/>
+          <w:szCs w:val="20"/>
+          <w:lang w:val="en-MY"/>
         </w:rPr>
         <w:t xml:space="preserve"> </w:t>
       </w:r>
       <w:r>
         <w:rPr>
-          <w:b/>
-          <w:lang w:val="en-US"/>
-        </w:rPr>
-        <w:t>six</w:t>
-      </w:r>
-      <w:r>
-        <w:rPr>
-          <w:b/>
-          <w:lang w:val="en-US"/>
-        </w:rPr>
-        <w:t xml:space="preserve"> authors.</w:t>
-      </w:r>
-      <w:r>
-        <w:rPr>
-          <w:lang w:val="en-US"/>
-        </w:rPr>
+          <w:sz w:val="20"/>
+          <w:szCs w:val="20"/>
+          <w:lang w:val="en-MY"/>
+        </w:rPr>
+        <w:t>such as between midnight and morning</w:t>
+      </w:r>
+      <w:r>
+        <w:rPr>
+          <w:sz w:val="20"/>
+          <w:szCs w:val="20"/>
+        </w:rPr>
+        <w:t xml:space="preserve">. This aims to warn the home owner or person living at the home that there is a fire and take particular act or precaution. </w:t>
+      </w:r>
+    </w:p>
+    <w:p>
+      <w:pPr>
+        <w:pStyle w:val="Textkrper"/>
+      </w:pPr>
+      <w:proofErr w:type="spellStart"/>
+      <w:r>
+        <w:lastRenderedPageBreak/>
+        <w:t>subheads</w:t>
+      </w:r>
+      <w:proofErr w:type="spellEnd"/>
+      <w:r>
         <w:t xml:space="preserve"> </w:t>
       </w:r>
-      <w:r>
-        <w:rPr>
-          <w:lang w:val="en-US"/>
-        </w:rPr>
-        <w:t xml:space="preserve">A minimum of one author is required for all conference articles. </w:t>
-      </w:r>
-      <w:r>
-        <w:t>Author names should be listed starting from left to right and then moving down to the next line. This is the author sequence that will be used in future citations and by indexing services.</w:t>
-      </w:r>
+      <w:proofErr w:type="spellStart"/>
+      <w:r>
+        <w:t>should</w:t>
+      </w:r>
+      <w:proofErr w:type="spellEnd"/>
       <w:r>
         <w:t xml:space="preserve"> </w:t>
       </w:r>
-      <w:r>
-        <w:t>Names should not be listed in columns nor group by affiliation.</w:t>
-      </w:r>
-      <w:r>
-        <w:rPr>
-          <w:lang w:val="en-US"/>
-        </w:rPr>
+      <w:proofErr w:type="spellStart"/>
+      <w:r>
+        <w:t>be</w:t>
+      </w:r>
+      <w:proofErr w:type="spellEnd"/>
+      <w:r>
         <w:t xml:space="preserve"> </w:t>
       </w:r>
-      <w:r>
-        <w:t>Please keep your affiliations as succinct as possible (for example, do not differentiate among departments of the same organization).</w:t>
-      </w:r>
-    </w:p>
-    <w:p>
-      <w:pPr>
-        <w:pStyle w:val="Heading3"/>
-      </w:pPr>
-      <w:r>
-        <w:t xml:space="preserve">For papers with more than six authors: </w:t>
-      </w:r>
-      <w:r>
-        <w:rPr>
-          <w:i w:val="0"/>
-        </w:rPr>
-        <w:t>Add author names horizontally, moving to a third row if needed for more than 8 authors.</w:t>
-      </w:r>
-    </w:p>
-    <w:p>
-      <w:pPr>
-        <w:pStyle w:val="Heading3"/>
-      </w:pPr>
-      <w:r>
-        <w:t xml:space="preserve">For </w:t>
-      </w:r>
-      <w:r>
-        <w:t xml:space="preserve">papers with less than </w:t>
-      </w:r>
-      <w:r>
-        <w:t>six</w:t>
-      </w:r>
-      <w:r>
-        <w:t xml:space="preserve"> authors</w:t>
-      </w:r>
-      <w:r>
-        <w:t xml:space="preserve">: </w:t>
-      </w:r>
-      <w:r>
-        <w:rPr>
-          <w:i w:val="0"/>
-        </w:rPr>
-        <w:t>To change the default, adjust the template as follows.</w:t>
-      </w:r>
-    </w:p>
-    <w:p>
-      <w:pPr>
-        <w:pStyle w:val="Heading4"/>
-      </w:pPr>
-      <w:r>
-        <w:t>Selection</w:t>
-      </w:r>
-      <w:r>
-        <w:t xml:space="preserve">: </w:t>
-      </w:r>
-      <w:r>
-        <w:rPr>
-          <w:i w:val="0"/>
-        </w:rPr>
-        <w:t>Highlight all author and affiliation lines.</w:t>
-      </w:r>
-    </w:p>
-    <w:p>
-      <w:pPr>
-        <w:pStyle w:val="Heading4"/>
-      </w:pPr>
-      <w:r>
-        <w:t>Change number of columns:</w:t>
-      </w:r>
-      <w:r>
-        <w:t xml:space="preserve"> </w:t>
-      </w:r>
-      <w:r>
-        <w:rPr>
-          <w:i w:val="0"/>
-        </w:rPr>
-        <w:t xml:space="preserve">Select the Columns icon from the MS Word Standard toolbar and then select </w:t>
-      </w:r>
-      <w:r>
-        <w:rPr>
-          <w:i w:val="0"/>
-        </w:rPr>
-        <w:t>the correct number of columns</w:t>
-      </w:r>
-      <w:r>
-        <w:rPr>
-          <w:i w:val="0"/>
-        </w:rPr>
-        <w:t xml:space="preserve"> from the selection palette.</w:t>
-      </w:r>
-    </w:p>
-    <w:p>
-      <w:pPr>
-        <w:pStyle w:val="Heading4"/>
-        <w:rPr>
-          <w:i w:val="0"/>
-        </w:rPr>
-      </w:pPr>
-      <w:r>
-        <w:t xml:space="preserve">Deletion: </w:t>
-      </w:r>
-      <w:r>
-        <w:rPr>
-          <w:i w:val="0"/>
-        </w:rPr>
-        <w:t xml:space="preserve">Delete the author and affiliation lines for the </w:t>
-      </w:r>
-      <w:r>
-        <w:rPr>
-          <w:i w:val="0"/>
-        </w:rPr>
-        <w:t>extra authors.</w:t>
-      </w:r>
-    </w:p>
-    <w:p>
-      <w:pPr>
-        <w:jc w:val="left"/>
-        <w:rPr>
-          <w:i/>
-          <w:iCs/>
-          <w:noProof/>
-        </w:rPr>
-      </w:pPr>
-    </w:p>
-    <w:p>
-      <w:pPr>
-        <w:pStyle w:val="Heading2"/>
-      </w:pPr>
-      <w:r>
-        <w:t>Identify</w:t>
-      </w:r>
-      <w:r>
-        <w:t xml:space="preserve"> the Headings</w:t>
-      </w:r>
-    </w:p>
-    <w:p>
-      <w:pPr>
-        <w:pStyle w:val="BodyText"/>
-      </w:pPr>
-      <w:r>
-        <w:t>Headings, or heads, are organizational devices that guide the reader through your paper. There are two types: component heads and text heads.</w:t>
-      </w:r>
-    </w:p>
-    <w:p>
-      <w:pPr>
-        <w:pStyle w:val="BodyText"/>
-      </w:pPr>
-      <w:r>
-        <w:t>Component heads identify the different components of your paper and are not topically subordinate to each other. Examples include Acknowledgments and References and, for these, the correct style to use is “Heading 5”. Use “figure caption” for your Figure captions, and “table head” for your table title. Run-in heads, such as “Abstract”, will require you to apply a style (in this case, italic) in addition to the style provided by the drop down menu to differentiate the head from the text.</w:t>
-      </w:r>
-    </w:p>
-    <w:p>
-      <w:pPr>
-        <w:pStyle w:val="BodyText"/>
-      </w:pPr>
-      <w:r>
-        <w:t xml:space="preserve">Text heads organize the topics on a relational, hierarchical basis. For example, the paper title is the primary text head because all subsequent material relates and elaborates on this one topic. If there are two or more sub-topics, the next level head (uppercase Roman numerals) should be used and, conversely, if there are not at least two sub-topics, then no </w:t>
-      </w:r>
-      <w:r>
-        <w:lastRenderedPageBreak/>
-        <w:t>subheads should be introduced. Styles named “Heading 1”, “Heading 2”, “Heading 3”, and “Heading 4” are prescribed.</w:t>
-      </w:r>
-    </w:p>
-    <w:p>
-      <w:pPr>
-        <w:pStyle w:val="Heading2"/>
+      <w:proofErr w:type="spellStart"/>
+      <w:r>
+        <w:t>introduced</w:t>
+      </w:r>
+      <w:proofErr w:type="spellEnd"/>
+      <w:r>
+        <w:t>. Styles named “Heading 1”, “Heading 2”, “Heading 3”, and “Heading 4” are prescribed.</w:t>
+      </w:r>
+    </w:p>
+    <w:p>
+      <w:pPr>
+        <w:pStyle w:val="berschrift2"/>
       </w:pPr>
       <w:r>
         <w:t>Figures and Tables</w:t>
@@ -2274,7 +3756,7 @@
     </w:p>
     <w:p>
       <w:pPr>
-        <w:pStyle w:val="Heading4"/>
+        <w:pStyle w:val="berschrift4"/>
       </w:pPr>
       <w:r>
         <w:t xml:space="preserve"> </w:t>
@@ -2566,7 +4048,7 @@
     </w:p>
     <w:p>
       <w:pPr>
-        <w:pStyle w:val="BodyText"/>
+        <w:pStyle w:val="Textkrper"/>
       </w:pPr>
       <w:r>
         <w:t>Figure Labels: Use 8 point Times New Roman for Figure labels. Use words rather than symbols or abbreviations when writing Figure axis labels to avoid confusing the reader. As an example, write the quantity “Magnetization”, or “Magnetization, M”, not just “M”. If including units in the label, present them within parentheses. Do not label axes only with units. In the example, write “Magnetization (A/m)” or “Magnetization {A[m(1)]}”, not just “A/m”. Do not label axes</w:t>
@@ -2580,7 +4062,7 @@
     </w:p>
     <w:p>
       <w:pPr>
-        <w:pStyle w:val="Heading5"/>
+        <w:pStyle w:val="berschrift5"/>
       </w:pPr>
       <w:r>
         <w:t>A</w:t>
@@ -2616,7 +4098,7 @@
     </w:p>
     <w:p>
       <w:pPr>
-        <w:pStyle w:val="BodyText"/>
+        <w:pStyle w:val="Textkrper"/>
       </w:pPr>
       <w:r>
         <w:t xml:space="preserve">The preferred spelling of the word “acknowledgment” in </w:t>
@@ -2624,7 +4106,7 @@
     </w:p>
     <w:p>
       <w:pPr>
-        <w:pStyle w:val="Heading5"/>
+        <w:pStyle w:val="berschrift5"/>
       </w:pPr>
       <w:r>
         <w:t>References</w:t>
@@ -2632,7 +4114,7 @@
     </w:p>
     <w:p>
       <w:pPr>
-        <w:pStyle w:val="BodyText"/>
+        <w:pStyle w:val="Textkrper"/>
       </w:pPr>
       <w:r>
         <w:t>The template will number citations consecutively within brackets [1]. The sentence punctuation follows the bracket [2]. Refer simply to the reference number, as in [3]—do not use “Ref. [3]” or “reference [3]” except at the beginning of a sentence: “Reference [3] was the first</w:t>
@@ -2652,7 +4134,7 @@
     </w:p>
     <w:p>
       <w:pPr>
-        <w:pStyle w:val="BodyText"/>
+        <w:pStyle w:val="Textkrper"/>
       </w:pPr>
       <w:r>
         <w:t>Number footnotes separately in superscripts. Place the actual footnote at the bottom of the column in which it was cited. Do not put footnotes in the</w:t>
@@ -2669,7 +4151,7 @@
     </w:p>
     <w:p>
       <w:pPr>
-        <w:pStyle w:val="BodyText"/>
+        <w:pStyle w:val="Textkrper"/>
       </w:pPr>
       <w:r>
         <w:t>Unless there are six au</w:t>
@@ -2689,7 +4171,7 @@
     </w:p>
     <w:p>
       <w:pPr>
-        <w:pStyle w:val="BodyText"/>
+        <w:pStyle w:val="Textkrper"/>
       </w:pPr>
       <w:r>
         <w:t xml:space="preserve">For </w:t>
@@ -2827,7 +4309,287 @@
           <w:szCs w:val="20"/>
           <w:lang w:val="x-none" w:eastAsia="x-none"/>
         </w:rPr>
-        <w:t xml:space="preserve">IEEE conference templates contain guidance text for composing and formatting conference papers. Please ensure that all template text is removed from your conference paper prior to submission to the conference. Failure to remove template text from your paper </w:t>
+        <w:t xml:space="preserve">IEEE </w:t>
+      </w:r>
+      <w:proofErr w:type="spellStart"/>
+      <w:r>
+        <w:rPr>
+          <w:rFonts w:eastAsia="SimSun"/>
+          <w:b/>
+          <w:noProof w:val="0"/>
+          <w:color w:val="FF0000"/>
+          <w:spacing w:val="-1"/>
+          <w:sz w:val="20"/>
+          <w:szCs w:val="20"/>
+          <w:lang w:val="x-none" w:eastAsia="x-none"/>
+        </w:rPr>
+        <w:t>conference</w:t>
+      </w:r>
+      <w:proofErr w:type="spellEnd"/>
+      <w:r>
+        <w:rPr>
+          <w:rFonts w:eastAsia="SimSun"/>
+          <w:b/>
+          <w:noProof w:val="0"/>
+          <w:color w:val="FF0000"/>
+          <w:spacing w:val="-1"/>
+          <w:sz w:val="20"/>
+          <w:szCs w:val="20"/>
+          <w:lang w:val="x-none" w:eastAsia="x-none"/>
+        </w:rPr>
+        <w:t xml:space="preserve"> </w:t>
+      </w:r>
+      <w:proofErr w:type="spellStart"/>
+      <w:r>
+        <w:rPr>
+          <w:rFonts w:eastAsia="SimSun"/>
+          <w:b/>
+          <w:noProof w:val="0"/>
+          <w:color w:val="FF0000"/>
+          <w:spacing w:val="-1"/>
+          <w:sz w:val="20"/>
+          <w:szCs w:val="20"/>
+          <w:lang w:val="x-none" w:eastAsia="x-none"/>
+        </w:rPr>
+        <w:t>templates</w:t>
+      </w:r>
+      <w:proofErr w:type="spellEnd"/>
+      <w:r>
+        <w:rPr>
+          <w:rFonts w:eastAsia="SimSun"/>
+          <w:b/>
+          <w:noProof w:val="0"/>
+          <w:color w:val="FF0000"/>
+          <w:spacing w:val="-1"/>
+          <w:sz w:val="20"/>
+          <w:szCs w:val="20"/>
+          <w:lang w:val="x-none" w:eastAsia="x-none"/>
+        </w:rPr>
+        <w:t xml:space="preserve"> </w:t>
+      </w:r>
+      <w:proofErr w:type="spellStart"/>
+      <w:r>
+        <w:rPr>
+          <w:rFonts w:eastAsia="SimSun"/>
+          <w:b/>
+          <w:noProof w:val="0"/>
+          <w:color w:val="FF0000"/>
+          <w:spacing w:val="-1"/>
+          <w:sz w:val="20"/>
+          <w:szCs w:val="20"/>
+          <w:lang w:val="x-none" w:eastAsia="x-none"/>
+        </w:rPr>
+        <w:t>contain</w:t>
+      </w:r>
+      <w:proofErr w:type="spellEnd"/>
+      <w:r>
+        <w:rPr>
+          <w:rFonts w:eastAsia="SimSun"/>
+          <w:b/>
+          <w:noProof w:val="0"/>
+          <w:color w:val="FF0000"/>
+          <w:spacing w:val="-1"/>
+          <w:sz w:val="20"/>
+          <w:szCs w:val="20"/>
+          <w:lang w:val="x-none" w:eastAsia="x-none"/>
+        </w:rPr>
+        <w:t xml:space="preserve"> </w:t>
+      </w:r>
+      <w:proofErr w:type="spellStart"/>
+      <w:r>
+        <w:rPr>
+          <w:rFonts w:eastAsia="SimSun"/>
+          <w:b/>
+          <w:noProof w:val="0"/>
+          <w:color w:val="FF0000"/>
+          <w:spacing w:val="-1"/>
+          <w:sz w:val="20"/>
+          <w:szCs w:val="20"/>
+          <w:lang w:val="x-none" w:eastAsia="x-none"/>
+        </w:rPr>
+        <w:t>guidance</w:t>
+      </w:r>
+      <w:proofErr w:type="spellEnd"/>
+      <w:r>
+        <w:rPr>
+          <w:rFonts w:eastAsia="SimSun"/>
+          <w:b/>
+          <w:noProof w:val="0"/>
+          <w:color w:val="FF0000"/>
+          <w:spacing w:val="-1"/>
+          <w:sz w:val="20"/>
+          <w:szCs w:val="20"/>
+          <w:lang w:val="x-none" w:eastAsia="x-none"/>
+        </w:rPr>
+        <w:t xml:space="preserve"> </w:t>
+      </w:r>
+      <w:proofErr w:type="spellStart"/>
+      <w:r>
+        <w:rPr>
+          <w:rFonts w:eastAsia="SimSun"/>
+          <w:b/>
+          <w:noProof w:val="0"/>
+          <w:color w:val="FF0000"/>
+          <w:spacing w:val="-1"/>
+          <w:sz w:val="20"/>
+          <w:szCs w:val="20"/>
+          <w:lang w:val="x-none" w:eastAsia="x-none"/>
+        </w:rPr>
+        <w:t>text</w:t>
+      </w:r>
+      <w:proofErr w:type="spellEnd"/>
+      <w:r>
+        <w:rPr>
+          <w:rFonts w:eastAsia="SimSun"/>
+          <w:b/>
+          <w:noProof w:val="0"/>
+          <w:color w:val="FF0000"/>
+          <w:spacing w:val="-1"/>
+          <w:sz w:val="20"/>
+          <w:szCs w:val="20"/>
+          <w:lang w:val="x-none" w:eastAsia="x-none"/>
+        </w:rPr>
+        <w:t xml:space="preserve"> </w:t>
+      </w:r>
+      <w:proofErr w:type="spellStart"/>
+      <w:r>
+        <w:rPr>
+          <w:rFonts w:eastAsia="SimSun"/>
+          <w:b/>
+          <w:noProof w:val="0"/>
+          <w:color w:val="FF0000"/>
+          <w:spacing w:val="-1"/>
+          <w:sz w:val="20"/>
+          <w:szCs w:val="20"/>
+          <w:lang w:val="x-none" w:eastAsia="x-none"/>
+        </w:rPr>
+        <w:t>for</w:t>
+      </w:r>
+      <w:proofErr w:type="spellEnd"/>
+      <w:r>
+        <w:rPr>
+          <w:rFonts w:eastAsia="SimSun"/>
+          <w:b/>
+          <w:noProof w:val="0"/>
+          <w:color w:val="FF0000"/>
+          <w:spacing w:val="-1"/>
+          <w:sz w:val="20"/>
+          <w:szCs w:val="20"/>
+          <w:lang w:val="x-none" w:eastAsia="x-none"/>
+        </w:rPr>
+        <w:t xml:space="preserve"> </w:t>
+      </w:r>
+      <w:proofErr w:type="spellStart"/>
+      <w:r>
+        <w:rPr>
+          <w:rFonts w:eastAsia="SimSun"/>
+          <w:b/>
+          <w:noProof w:val="0"/>
+          <w:color w:val="FF0000"/>
+          <w:spacing w:val="-1"/>
+          <w:sz w:val="20"/>
+          <w:szCs w:val="20"/>
+          <w:lang w:val="x-none" w:eastAsia="x-none"/>
+        </w:rPr>
+        <w:t>composing</w:t>
+      </w:r>
+      <w:proofErr w:type="spellEnd"/>
+      <w:r>
+        <w:rPr>
+          <w:rFonts w:eastAsia="SimSun"/>
+          <w:b/>
+          <w:noProof w:val="0"/>
+          <w:color w:val="FF0000"/>
+          <w:spacing w:val="-1"/>
+          <w:sz w:val="20"/>
+          <w:szCs w:val="20"/>
+          <w:lang w:val="x-none" w:eastAsia="x-none"/>
+        </w:rPr>
+        <w:t xml:space="preserve"> and </w:t>
+      </w:r>
+      <w:proofErr w:type="spellStart"/>
+      <w:r>
+        <w:rPr>
+          <w:rFonts w:eastAsia="SimSun"/>
+          <w:b/>
+          <w:noProof w:val="0"/>
+          <w:color w:val="FF0000"/>
+          <w:spacing w:val="-1"/>
+          <w:sz w:val="20"/>
+          <w:szCs w:val="20"/>
+          <w:lang w:val="x-none" w:eastAsia="x-none"/>
+        </w:rPr>
+        <w:t>formatting</w:t>
+      </w:r>
+      <w:proofErr w:type="spellEnd"/>
+      <w:r>
+        <w:rPr>
+          <w:rFonts w:eastAsia="SimSun"/>
+          <w:b/>
+          <w:noProof w:val="0"/>
+          <w:color w:val="FF0000"/>
+          <w:spacing w:val="-1"/>
+          <w:sz w:val="20"/>
+          <w:szCs w:val="20"/>
+          <w:lang w:val="x-none" w:eastAsia="x-none"/>
+        </w:rPr>
+        <w:t xml:space="preserve"> </w:t>
+      </w:r>
+      <w:proofErr w:type="spellStart"/>
+      <w:r>
+        <w:rPr>
+          <w:rFonts w:eastAsia="SimSun"/>
+          <w:b/>
+          <w:noProof w:val="0"/>
+          <w:color w:val="FF0000"/>
+          <w:spacing w:val="-1"/>
+          <w:sz w:val="20"/>
+          <w:szCs w:val="20"/>
+          <w:lang w:val="x-none" w:eastAsia="x-none"/>
+        </w:rPr>
+        <w:t>conference</w:t>
+      </w:r>
+      <w:proofErr w:type="spellEnd"/>
+      <w:r>
+        <w:rPr>
+          <w:rFonts w:eastAsia="SimSun"/>
+          <w:b/>
+          <w:noProof w:val="0"/>
+          <w:color w:val="FF0000"/>
+          <w:spacing w:val="-1"/>
+          <w:sz w:val="20"/>
+          <w:szCs w:val="20"/>
+          <w:lang w:val="x-none" w:eastAsia="x-none"/>
+        </w:rPr>
+        <w:t xml:space="preserve"> </w:t>
+      </w:r>
+      <w:proofErr w:type="spellStart"/>
+      <w:r>
+        <w:rPr>
+          <w:rFonts w:eastAsia="SimSun"/>
+          <w:b/>
+          <w:noProof w:val="0"/>
+          <w:color w:val="FF0000"/>
+          <w:spacing w:val="-1"/>
+          <w:sz w:val="20"/>
+          <w:szCs w:val="20"/>
+          <w:lang w:val="x-none" w:eastAsia="x-none"/>
+        </w:rPr>
+        <w:t>papers</w:t>
+      </w:r>
+      <w:proofErr w:type="spellEnd"/>
+      <w:r>
+        <w:rPr>
+          <w:rFonts w:eastAsia="SimSun"/>
+          <w:b/>
+          <w:noProof w:val="0"/>
+          <w:color w:val="FF0000"/>
+          <w:spacing w:val="-1"/>
+          <w:sz w:val="20"/>
+          <w:szCs w:val="20"/>
+          <w:lang w:val="x-none" w:eastAsia="x-none"/>
+        </w:rPr>
+        <w:t xml:space="preserve">. Please ensure that all template text is removed from your conference paper prior to submission to the conference. Failure to remove template text from your paper </w:t>
       </w:r>
       <w:r>
         <w:rPr>
@@ -2917,15 +4679,44 @@
                         <w:txbxContent>
                           <w:p>
                             <w:pPr>
-                              <w:pStyle w:val="BodyText"/>
+                              <w:pStyle w:val="Textkrper"/>
                             </w:pPr>
+                            <w:proofErr w:type="spellStart"/>
                             <w:r>
-                              <w:t>We suggest that you use a text box to insert a graphic (which is ideally a 300 dpi TIFF or EPS file, with all fonts embedded) because, in an MSW document, this method is somewhat more stable than directly inserting a picture.</w:t>
+                              <w:t>We</w:t>
+                            </w:r>
+                            <w:proofErr w:type="spellEnd"/>
+                            <w:r>
+                              <w:t xml:space="preserve"> </w:t>
+                            </w:r>
+                            <w:proofErr w:type="spellStart"/>
+                            <w:r>
+                              <w:t>suggest</w:t>
+                            </w:r>
+                            <w:proofErr w:type="spellEnd"/>
+                            <w:r>
+                              <w:t xml:space="preserve"> </w:t>
+                            </w:r>
+                            <w:proofErr w:type="spellStart"/>
+                            <w:r>
+                              <w:t>that</w:t>
+                            </w:r>
+                            <w:proofErr w:type="spellEnd"/>
+                            <w:r>
+                              <w:t xml:space="preserve"> </w:t>
+                            </w:r>
+                            <w:proofErr w:type="spellStart"/>
+                            <w:r>
+                              <w:t>you</w:t>
+                            </w:r>
+                            <w:proofErr w:type="spellEnd"/>
+                            <w:r>
+                              <w:t xml:space="preserve"> use a text box to insert a graphic (which is ideally a 300 dpi TIFF or EPS file, with all fonts embedded) because, in an MSW document, this method is somewhat more stable than directly inserting a picture.</w:t>
                             </w:r>
                           </w:p>
                           <w:p>
                             <w:pPr>
-                              <w:pStyle w:val="BodyText"/>
+                              <w:pStyle w:val="Textkrper"/>
                             </w:pPr>
                             <w:r>
                               <w:t>To have non-visible rules on your frame, use the MSWord “Format” pull-down menu, select Text Box &gt; Colors and Lines to choose No Fill and No Line.</w:t>
@@ -2959,15 +4750,44 @@
                   <w:txbxContent>
                     <w:p>
                       <w:pPr>
-                        <w:pStyle w:val="BodyText"/>
+                        <w:pStyle w:val="Textkrper"/>
                       </w:pPr>
+                      <w:proofErr w:type="spellStart"/>
                       <w:r>
-                        <w:t>We suggest that you use a text box to insert a graphic (which is ideally a 300 dpi TIFF or EPS file, with all fonts embedded) because, in an MSW document, this method is somewhat more stable than directly inserting a picture.</w:t>
+                        <w:t>We</w:t>
+                      </w:r>
+                      <w:proofErr w:type="spellEnd"/>
+                      <w:r>
+                        <w:t xml:space="preserve"> </w:t>
+                      </w:r>
+                      <w:proofErr w:type="spellStart"/>
+                      <w:r>
+                        <w:t>suggest</w:t>
+                      </w:r>
+                      <w:proofErr w:type="spellEnd"/>
+                      <w:r>
+                        <w:t xml:space="preserve"> </w:t>
+                      </w:r>
+                      <w:proofErr w:type="spellStart"/>
+                      <w:r>
+                        <w:t>that</w:t>
+                      </w:r>
+                      <w:proofErr w:type="spellEnd"/>
+                      <w:r>
+                        <w:t xml:space="preserve"> </w:t>
+                      </w:r>
+                      <w:proofErr w:type="spellStart"/>
+                      <w:r>
+                        <w:t>you</w:t>
+                      </w:r>
+                      <w:proofErr w:type="spellEnd"/>
+                      <w:r>
+                        <w:t xml:space="preserve"> use a text box to insert a graphic (which is ideally a 300 dpi TIFF or EPS file, with all fonts embedded) because, in an MSW document, this method is somewhat more stable than directly inserting a picture.</w:t>
                       </w:r>
                     </w:p>
                     <w:p>
                       <w:pPr>
-                        <w:pStyle w:val="BodyText"/>
+                        <w:pStyle w:val="Textkrper"/>
                       </w:pPr>
                       <w:r>
                         <w:t>To have non-visible rules on your frame, use the MSWord “Format” pull-down menu, select Text Box &gt; Colors and Lines to choose No Fill and No Line.</w:t>
@@ -3016,7 +4836,7 @@
 <w:ftr xmlns:wpc="http://schemas.microsoft.com/office/word/2010/wordprocessingCanvas" xmlns:cx="http://schemas.microsoft.com/office/drawing/2014/chartex" xmlns:cx1="http://schemas.microsoft.com/office/drawing/2015/9/8/chartex" xmlns:cx2="http://schemas.microsoft.com/office/drawing/2015/10/21/chartex" xmlns:cx3="http://schemas.microsoft.com/office/drawing/2016/5/9/chartex" xmlns:cx4="http://schemas.microsoft.com/office/drawing/2016/5/10/chartex" xmlns:cx5="http://schemas.microsoft.com/office/drawing/2016/5/11/chartex" xmlns:cx6="http://schemas.microsoft.com/office/drawing/2016/5/12/chartex" xmlns:cx7="http://schemas.microsoft.com/office/drawing/2016/5/13/chartex" xmlns:cx8="http://schemas.microsoft.com/office/drawing/2016/5/14/chartex" xmlns:mc="http://schemas.openxmlformats.org/markup-compatibility/2006" xmlns:aink="http://schemas.microsoft.com/office/drawing/2016/ink" xmlns:am3d="http://schemas.microsoft.com/office/drawing/2017/model3d" xmlns:o="urn:schemas-microsoft-com:office:office" xmlns:r="http://schemas.openxmlformats.org/officeDocument/2006/relationships" xmlns:m="http://schemas.openxmlformats.org/officeDocument/2006/math" xmlns:v="urn:schemas-microsoft-com:vml" xmlns:wp14="http://schemas.microsoft.com/office/word/2010/wordprocessingDrawing" xmlns:wp="http://schemas.openxmlformats.org/drawingml/2006/wordprocessingDrawing" xmlns:w10="urn:schemas-microsoft-com:office:word" xmlns:w="http://schemas.openxmlformats.org/wordprocessingml/2006/main" xmlns:w14="http://schemas.microsoft.com/office/word/2010/wordml" xmlns:w15="http://schemas.microsoft.com/office/word/2012/wordml" xmlns:w16cex="http://schemas.microsoft.com/office/word/2018/wordml/cex" xmlns:w16cid="http://schemas.microsoft.com/office/word/2016/wordml/cid" xmlns:w16="http://schemas.microsoft.com/office/word/2018/wordml" xmlns:w16se="http://schemas.microsoft.com/office/word/2015/wordml/symex" xmlns:wpg="http://schemas.microsoft.com/office/word/2010/wordprocessingGroup" xmlns:wpi="http://schemas.microsoft.com/office/word/2010/wordprocessingInk" xmlns:wne="http://schemas.microsoft.com/office/word/2006/wordml" xmlns:wps="http://schemas.microsoft.com/office/word/2010/wordprocessingShape" mc:Ignorable="w14 w15 w16se w16cid w16 w16cex wp14">
   <w:p>
     <w:pPr>
-      <w:pStyle w:val="Footer"/>
+      <w:pStyle w:val="Fuzeile"/>
       <w:jc w:val="left"/>
       <w:rPr>
         <w:sz w:val="16"/>
@@ -3937,7 +5757,7 @@
     <w:lvl w:ilvl="0">
       <w:start w:val="1"/>
       <w:numFmt w:val="upperRoman"/>
-      <w:pStyle w:val="Heading1"/>
+      <w:pStyle w:val="berschrift1"/>
       <w:lvlText w:val="%1."/>
       <w:lvlJc w:val="center"/>
       <w:pPr>
@@ -3969,7 +5789,7 @@
     <w:lvl w:ilvl="1">
       <w:start w:val="1"/>
       <w:numFmt w:val="upperLetter"/>
-      <w:pStyle w:val="Heading2"/>
+      <w:pStyle w:val="berschrift2"/>
       <w:lvlText w:val="%2."/>
       <w:lvlJc w:val="left"/>
       <w:pPr>
@@ -4005,7 +5825,7 @@
     <w:lvl w:ilvl="2">
       <w:start w:val="1"/>
       <w:numFmt w:val="decimal"/>
-      <w:pStyle w:val="Heading3"/>
+      <w:pStyle w:val="berschrift3"/>
       <w:lvlText w:val="%3)"/>
       <w:lvlJc w:val="left"/>
       <w:pPr>
@@ -4041,7 +5861,7 @@
     <w:lvl w:ilvl="3">
       <w:start w:val="1"/>
       <w:numFmt w:val="lowerLetter"/>
-      <w:pStyle w:val="Heading4"/>
+      <w:pStyle w:val="berschrift4"/>
       <w:lvlText w:val="%4)"/>
       <w:lvlJc w:val="left"/>
       <w:pPr>
@@ -4443,6 +6263,119 @@
         <w:iCs w:val="0"/>
         <w:sz w:val="16"/>
         <w:szCs w:val="16"/>
+      </w:rPr>
+    </w:lvl>
+  </w:abstractNum>
+  <w:abstractNum w:abstractNumId="21" w15:restartNumberingAfterBreak="0">
+    <w:nsid w:val="7A1726E2"/>
+    <w:multiLevelType w:val="hybridMultilevel"/>
+    <w:tmpl w:val="B260891A"/>
+    <w:lvl w:ilvl="0" w:tplc="04070001">
+      <w:start w:val="1"/>
+      <w:numFmt w:val="bullet"/>
+      <w:lvlText w:val=""/>
+      <w:lvlJc w:val="left"/>
+      <w:pPr>
+        <w:ind w:left="1008" w:hanging="360"/>
+      </w:pPr>
+      <w:rPr>
+        <w:rFonts w:ascii="Symbol" w:hAnsi="Symbol" w:hint="default"/>
+      </w:rPr>
+    </w:lvl>
+    <w:lvl w:ilvl="1" w:tplc="04070003" w:tentative="1">
+      <w:start w:val="1"/>
+      <w:numFmt w:val="bullet"/>
+      <w:lvlText w:val="o"/>
+      <w:lvlJc w:val="left"/>
+      <w:pPr>
+        <w:ind w:left="1728" w:hanging="360"/>
+      </w:pPr>
+      <w:rPr>
+        <w:rFonts w:ascii="Courier New" w:hAnsi="Courier New" w:cs="Courier New" w:hint="default"/>
+      </w:rPr>
+    </w:lvl>
+    <w:lvl w:ilvl="2" w:tplc="04070005" w:tentative="1">
+      <w:start w:val="1"/>
+      <w:numFmt w:val="bullet"/>
+      <w:lvlText w:val=""/>
+      <w:lvlJc w:val="left"/>
+      <w:pPr>
+        <w:ind w:left="2448" w:hanging="360"/>
+      </w:pPr>
+      <w:rPr>
+        <w:rFonts w:ascii="Wingdings" w:hAnsi="Wingdings" w:hint="default"/>
+      </w:rPr>
+    </w:lvl>
+    <w:lvl w:ilvl="3" w:tplc="04070001" w:tentative="1">
+      <w:start w:val="1"/>
+      <w:numFmt w:val="bullet"/>
+      <w:lvlText w:val=""/>
+      <w:lvlJc w:val="left"/>
+      <w:pPr>
+        <w:ind w:left="3168" w:hanging="360"/>
+      </w:pPr>
+      <w:rPr>
+        <w:rFonts w:ascii="Symbol" w:hAnsi="Symbol" w:hint="default"/>
+      </w:rPr>
+    </w:lvl>
+    <w:lvl w:ilvl="4" w:tplc="04070003" w:tentative="1">
+      <w:start w:val="1"/>
+      <w:numFmt w:val="bullet"/>
+      <w:lvlText w:val="o"/>
+      <w:lvlJc w:val="left"/>
+      <w:pPr>
+        <w:ind w:left="3888" w:hanging="360"/>
+      </w:pPr>
+      <w:rPr>
+        <w:rFonts w:ascii="Courier New" w:hAnsi="Courier New" w:cs="Courier New" w:hint="default"/>
+      </w:rPr>
+    </w:lvl>
+    <w:lvl w:ilvl="5" w:tplc="04070005" w:tentative="1">
+      <w:start w:val="1"/>
+      <w:numFmt w:val="bullet"/>
+      <w:lvlText w:val=""/>
+      <w:lvlJc w:val="left"/>
+      <w:pPr>
+        <w:ind w:left="4608" w:hanging="360"/>
+      </w:pPr>
+      <w:rPr>
+        <w:rFonts w:ascii="Wingdings" w:hAnsi="Wingdings" w:hint="default"/>
+      </w:rPr>
+    </w:lvl>
+    <w:lvl w:ilvl="6" w:tplc="04070001" w:tentative="1">
+      <w:start w:val="1"/>
+      <w:numFmt w:val="bullet"/>
+      <w:lvlText w:val=""/>
+      <w:lvlJc w:val="left"/>
+      <w:pPr>
+        <w:ind w:left="5328" w:hanging="360"/>
+      </w:pPr>
+      <w:rPr>
+        <w:rFonts w:ascii="Symbol" w:hAnsi="Symbol" w:hint="default"/>
+      </w:rPr>
+    </w:lvl>
+    <w:lvl w:ilvl="7" w:tplc="04070003" w:tentative="1">
+      <w:start w:val="1"/>
+      <w:numFmt w:val="bullet"/>
+      <w:lvlText w:val="o"/>
+      <w:lvlJc w:val="left"/>
+      <w:pPr>
+        <w:ind w:left="6048" w:hanging="360"/>
+      </w:pPr>
+      <w:rPr>
+        <w:rFonts w:ascii="Courier New" w:hAnsi="Courier New" w:cs="Courier New" w:hint="default"/>
+      </w:rPr>
+    </w:lvl>
+    <w:lvl w:ilvl="8" w:tplc="04070005" w:tentative="1">
+      <w:start w:val="1"/>
+      <w:numFmt w:val="bullet"/>
+      <w:lvlText w:val=""/>
+      <w:lvlJc w:val="left"/>
+      <w:pPr>
+        <w:ind w:left="6768" w:hanging="360"/>
+      </w:pPr>
+      <w:rPr>
+        <w:rFonts w:ascii="Wingdings" w:hAnsi="Wingdings" w:hint="default"/>
       </w:rPr>
     </w:lvl>
   </w:abstractNum>
@@ -4518,6 +6451,9 @@
   <w:num w:numId="24">
     <w:abstractNumId w:val="17"/>
   </w:num>
+  <w:num w:numId="25">
+    <w:abstractNumId w:val="21"/>
+  </w:num>
 </w:numbering>
 </file>
 
@@ -4549,6 +6485,7 @@
     <w:lsdException w:name="Strong" w:qFormat="1"/>
     <w:lsdException w:name="Emphasis" w:qFormat="1"/>
     <w:lsdException w:name="HTML Keyboard" w:semiHidden="1" w:unhideWhenUsed="1"/>
+    <w:lsdException w:name="Normal Table" w:semiHidden="1" w:unhideWhenUsed="1"/>
     <w:lsdException w:name="annotation subject" w:semiHidden="1" w:unhideWhenUsed="1"/>
     <w:lsdException w:name="No List" w:semiHidden="1" w:unhideWhenUsed="1"/>
     <w:lsdException w:name="Outline List 1" w:semiHidden="1" w:unhideWhenUsed="1"/>
@@ -4591,8 +6528,11 @@
     <w:lsdException w:name="Table Contemporary" w:semiHidden="1" w:unhideWhenUsed="1"/>
     <w:lsdException w:name="Table Elegant" w:semiHidden="1" w:unhideWhenUsed="1"/>
     <w:lsdException w:name="Table Professional" w:semiHidden="1" w:unhideWhenUsed="1"/>
+    <w:lsdException w:name="Table Subtle 1" w:semiHidden="1" w:unhideWhenUsed="1"/>
     <w:lsdException w:name="Table Subtle 2" w:semiHidden="1" w:unhideWhenUsed="1"/>
     <w:lsdException w:name="Table Web 1" w:semiHidden="1" w:unhideWhenUsed="1"/>
+    <w:lsdException w:name="Table Web 2" w:semiHidden="1" w:unhideWhenUsed="1"/>
+    <w:lsdException w:name="Table Web 3" w:semiHidden="1" w:unhideWhenUsed="1"/>
     <w:lsdException w:name="Balloon Text" w:semiHidden="1" w:unhideWhenUsed="1"/>
     <w:lsdException w:name="Table Theme" w:semiHidden="1" w:unhideWhenUsed="1"/>
     <w:lsdException w:name="Placeholder Text" w:semiHidden="1" w:uiPriority="99"/>
@@ -4816,17 +6756,17 @@
     <w:lsdException w:name="Unresolved Mention" w:semiHidden="1" w:uiPriority="99" w:unhideWhenUsed="1"/>
     <w:lsdException w:name="Smart Link" w:semiHidden="1" w:uiPriority="99" w:unhideWhenUsed="1"/>
   </w:latentStyles>
-  <w:style w:type="paragraph" w:default="1" w:styleId="Normal">
+  <w:style w:type="paragraph" w:default="1" w:styleId="Standard">
     <w:name w:val="Normal"/>
     <w:qFormat/>
     <w:pPr>
       <w:jc w:val="center"/>
     </w:pPr>
   </w:style>
-  <w:style w:type="paragraph" w:styleId="Heading1">
+  <w:style w:type="paragraph" w:styleId="berschrift1">
     <w:name w:val="heading 1"/>
-    <w:basedOn w:val="Normal"/>
-    <w:next w:val="Normal"/>
+    <w:basedOn w:val="Standard"/>
+    <w:next w:val="Standard"/>
     <w:qFormat/>
     <w:rsid w:val="006B6B66"/>
     <w:pPr>
@@ -4847,10 +6787,11 @@
       <w:noProof/>
     </w:rPr>
   </w:style>
-  <w:style w:type="paragraph" w:styleId="Heading2">
+  <w:style w:type="paragraph" w:styleId="berschrift2">
     <w:name w:val="heading 2"/>
-    <w:basedOn w:val="Normal"/>
-    <w:next w:val="Normal"/>
+    <w:basedOn w:val="Standard"/>
+    <w:next w:val="Standard"/>
+    <w:link w:val="berschrift2Zchn"/>
     <w:qFormat/>
     <w:rsid w:val="00ED0149"/>
     <w:pPr>
@@ -4874,10 +6815,10 @@
       <w:noProof/>
     </w:rPr>
   </w:style>
-  <w:style w:type="paragraph" w:styleId="Heading3">
+  <w:style w:type="paragraph" w:styleId="berschrift3">
     <w:name w:val="heading 3"/>
-    <w:basedOn w:val="Normal"/>
-    <w:next w:val="Normal"/>
+    <w:basedOn w:val="Standard"/>
+    <w:next w:val="Standard"/>
     <w:qFormat/>
     <w:rsid w:val="00794804"/>
     <w:pPr>
@@ -4896,10 +6837,10 @@
       <w:noProof/>
     </w:rPr>
   </w:style>
-  <w:style w:type="paragraph" w:styleId="Heading4">
+  <w:style w:type="paragraph" w:styleId="berschrift4">
     <w:name w:val="heading 4"/>
-    <w:basedOn w:val="Normal"/>
-    <w:next w:val="Normal"/>
+    <w:basedOn w:val="Standard"/>
+    <w:next w:val="Standard"/>
     <w:qFormat/>
     <w:rsid w:val="00794804"/>
     <w:pPr>
@@ -4922,10 +6863,10 @@
       <w:noProof/>
     </w:rPr>
   </w:style>
-  <w:style w:type="paragraph" w:styleId="Heading5">
+  <w:style w:type="paragraph" w:styleId="berschrift5">
     <w:name w:val="heading 5"/>
-    <w:basedOn w:val="Normal"/>
-    <w:next w:val="Normal"/>
+    <w:basedOn w:val="Standard"/>
+    <w:next w:val="Standard"/>
     <w:qFormat/>
     <w:pPr>
       <w:tabs>
@@ -4939,12 +6880,13 @@
       <w:noProof/>
     </w:rPr>
   </w:style>
-  <w:style w:type="character" w:default="1" w:styleId="DefaultParagraphFont">
+  <w:style w:type="character" w:default="1" w:styleId="Absatz-Standardschriftart">
     <w:name w:val="Default Paragraph Font"/>
     <w:uiPriority w:val="1"/>
+    <w:semiHidden/>
     <w:unhideWhenUsed/>
   </w:style>
-  <w:style w:type="table" w:default="1" w:styleId="TableNormal">
+  <w:style w:type="table" w:default="1" w:styleId="NormaleTabelle">
     <w:name w:val="Normal Table"/>
     <w:uiPriority w:val="99"/>
     <w:semiHidden/>
@@ -4959,7 +6901,7 @@
       </w:tblCellMar>
     </w:tblPr>
   </w:style>
-  <w:style w:type="numbering" w:default="1" w:styleId="NoList">
+  <w:style w:type="numbering" w:default="1" w:styleId="KeineListe">
     <w:name w:val="No List"/>
     <w:uiPriority w:val="99"/>
     <w:semiHidden/>
@@ -4998,10 +6940,10 @@
       <w:szCs w:val="22"/>
     </w:rPr>
   </w:style>
-  <w:style w:type="paragraph" w:styleId="BodyText">
+  <w:style w:type="paragraph" w:styleId="Textkrper">
     <w:name w:val="Body Text"/>
-    <w:basedOn w:val="Normal"/>
-    <w:link w:val="BodyTextChar"/>
+    <w:basedOn w:val="Standard"/>
+    <w:link w:val="TextkrperZchn"/>
     <w:rsid w:val="00E7596C"/>
     <w:pPr>
       <w:tabs>
@@ -5016,9 +6958,9 @@
       <w:lang w:val="x-none" w:eastAsia="x-none"/>
     </w:rPr>
   </w:style>
-  <w:style w:type="character" w:customStyle="1" w:styleId="BodyTextChar">
-    <w:name w:val="Body Text Char"/>
-    <w:link w:val="BodyText"/>
+  <w:style w:type="character" w:customStyle="1" w:styleId="TextkrperZchn">
+    <w:name w:val="Textkörper Zchn"/>
+    <w:link w:val="Textkrper"/>
     <w:rsid w:val="00E7596C"/>
     <w:rPr>
       <w:spacing w:val="-1"/>
@@ -5027,7 +6969,7 @@
   </w:style>
   <w:style w:type="paragraph" w:customStyle="1" w:styleId="bulletlist">
     <w:name w:val="bullet list"/>
-    <w:basedOn w:val="BodyText"/>
+    <w:basedOn w:val="Textkrper"/>
     <w:rsid w:val="001B67DC"/>
     <w:pPr>
       <w:numPr>
@@ -5041,7 +6983,7 @@
   </w:style>
   <w:style w:type="paragraph" w:customStyle="1" w:styleId="equation">
     <w:name w:val="equation"/>
-    <w:basedOn w:val="Normal"/>
+    <w:basedOn w:val="Standard"/>
     <w:rsid w:val="008A2C7D"/>
     <w:pPr>
       <w:tabs>
@@ -5146,7 +7088,7 @@
   </w:style>
   <w:style w:type="paragraph" w:customStyle="1" w:styleId="tablecolhead">
     <w:name w:val="table col head"/>
-    <w:basedOn w:val="Normal"/>
+    <w:basedOn w:val="Standard"/>
     <w:rPr>
       <w:b/>
       <w:bCs/>
@@ -5220,10 +7162,10 @@
       <w:i/>
     </w:rPr>
   </w:style>
-  <w:style w:type="paragraph" w:styleId="Header">
+  <w:style w:type="paragraph" w:styleId="Kopfzeile">
     <w:name w:val="header"/>
-    <w:basedOn w:val="Normal"/>
-    <w:link w:val="HeaderChar"/>
+    <w:basedOn w:val="Standard"/>
+    <w:link w:val="KopfzeileZchn"/>
     <w:rsid w:val="001A3B3D"/>
     <w:pPr>
       <w:tabs>
@@ -5232,16 +7174,16 @@
       </w:tabs>
     </w:pPr>
   </w:style>
-  <w:style w:type="character" w:customStyle="1" w:styleId="HeaderChar">
-    <w:name w:val="Header Char"/>
-    <w:basedOn w:val="DefaultParagraphFont"/>
-    <w:link w:val="Header"/>
+  <w:style w:type="character" w:customStyle="1" w:styleId="KopfzeileZchn">
+    <w:name w:val="Kopfzeile Zchn"/>
+    <w:basedOn w:val="Absatz-Standardschriftart"/>
+    <w:link w:val="Kopfzeile"/>
     <w:rsid w:val="001A3B3D"/>
   </w:style>
-  <w:style w:type="paragraph" w:styleId="Footer">
+  <w:style w:type="paragraph" w:styleId="Fuzeile">
     <w:name w:val="footer"/>
-    <w:basedOn w:val="Normal"/>
-    <w:link w:val="FooterChar"/>
+    <w:basedOn w:val="Standard"/>
+    <w:link w:val="FuzeileZchn"/>
     <w:rsid w:val="001A3B3D"/>
     <w:pPr>
       <w:tabs>
@@ -5250,11 +7192,22 @@
       </w:tabs>
     </w:pPr>
   </w:style>
-  <w:style w:type="character" w:customStyle="1" w:styleId="FooterChar">
-    <w:name w:val="Footer Char"/>
-    <w:basedOn w:val="DefaultParagraphFont"/>
-    <w:link w:val="Footer"/>
+  <w:style w:type="character" w:customStyle="1" w:styleId="FuzeileZchn">
+    <w:name w:val="Fußzeile Zchn"/>
+    <w:basedOn w:val="Absatz-Standardschriftart"/>
+    <w:link w:val="Fuzeile"/>
     <w:rsid w:val="001A3B3D"/>
+  </w:style>
+  <w:style w:type="character" w:customStyle="1" w:styleId="berschrift2Zchn">
+    <w:name w:val="Überschrift 2 Zchn"/>
+    <w:basedOn w:val="Absatz-Standardschriftart"/>
+    <w:link w:val="berschrift2"/>
+    <w:rsid w:val="00401D9B"/>
+    <w:rPr>
+      <w:i/>
+      <w:iCs/>
+      <w:noProof/>
+    </w:rPr>
   </w:style>
 </w:styles>
 </file>

</xml_diff>